<commit_message>
Adding blot and gel protocols
Adding Ponceau Stain Procedure with updated imaging guidelines
Adding Titan Sample Prep with updated guidelines
Adding PhosTag WesternBlot Sample Prep with updated guidelines
Adding Titan Gel running protocol with updated procedure
Adding Phostag Gel and WesternBlot Protocol with updated procedure
</commit_message>
<xml_diff>
--- a/Biochemistry/Electrophoresis & Immunoblotting/Gel Running Protocols/PhosTag_SDS_PAGE_and_Western_Blot_Protocol.docx
+++ b/Biochemistry/Electrophoresis & Immunoblotting/Gel Running Protocols/PhosTag_SDS_PAGE_and_Western_Blot_Protocol.docx
@@ -13,32 +13,25 @@
         </w:rPr>
       </w:pPr>
       <w:bookmarkStart w:id="0" w:name="Loading_gel"/>
-      <w:bookmarkStart w:id="1" w:name="_GoBack"/>
-      <w:bookmarkEnd w:id="1"/>
       <w:r>
         <w:rPr>
           <w:rFonts w:ascii="Arial" w:hAnsi="Arial" w:cs="Arial"/>
           <w:b/>
           <w:bCs/>
         </w:rPr>
-        <w:t>PhosTag</w:t>
-      </w:r>
-      <w:r>
+        <w:t>PhosTag SDS PAGE and Western Blot Protocol</w:t>
+      </w:r>
+    </w:p>
+    <w:p>
+      <w:pPr>
+        <w:spacing w:after="0" w:line="240" w:lineRule="auto"/>
+        <w:jc w:val="center"/>
         <w:rPr>
           <w:rFonts w:ascii="Arial" w:hAnsi="Arial" w:cs="Arial"/>
           <w:b/>
           <w:bCs/>
         </w:rPr>
-        <w:t xml:space="preserve"> SDS PAGE and</w:t>
-      </w:r>
-      <w:r>
-        <w:rPr>
-          <w:rFonts w:ascii="Arial" w:hAnsi="Arial" w:cs="Arial"/>
-          <w:b/>
-          <w:bCs/>
-        </w:rPr>
-        <w:t xml:space="preserve"> Western Blot Protocol</w:t>
-      </w:r>
+      </w:pPr>
     </w:p>
     <w:p>
       <w:pPr>
@@ -91,6 +84,11 @@
     </w:p>
     <w:p>
       <w:pPr>
+        <w:pStyle w:val="ListParagraph"/>
+        <w:numPr>
+          <w:ilvl w:val="0"/>
+          <w:numId w:val="2"/>
+        </w:numPr>
         <w:spacing w:after="0" w:line="240" w:lineRule="auto"/>
         <w:rPr>
           <w:rFonts w:ascii="Arial" w:hAnsi="Arial" w:cs="Arial"/>
@@ -100,21 +98,46 @@
         <w:rPr>
           <w:rFonts w:ascii="Arial" w:hAnsi="Arial" w:cs="Arial"/>
         </w:rPr>
-        <w:t xml:space="preserve">1. After the wells of the stacking gel have been rinsed and samples desired to analyse have been set on ice to </w:t>
-      </w:r>
-      <w:proofErr w:type="gramStart"/>
-      <w:r>
-        <w:rPr>
-          <w:rFonts w:ascii="Arial" w:hAnsi="Arial" w:cs="Arial"/>
-        </w:rPr>
-        <w:t>thraw;</w:t>
-      </w:r>
-      <w:proofErr w:type="gramEnd"/>
+        <w:t xml:space="preserve">After the wells of the stacking gel have been rinsed and samples desired to analyse have been set on ice to </w:t>
+      </w:r>
+      <w:r>
+        <w:rPr>
+          <w:rFonts w:ascii="Arial" w:hAnsi="Arial" w:cs="Arial"/>
+        </w:rPr>
+        <w:t>th</w:t>
+      </w:r>
+      <w:r>
+        <w:rPr>
+          <w:rFonts w:ascii="Arial" w:hAnsi="Arial" w:cs="Arial"/>
+        </w:rPr>
+        <w:t>a</w:t>
+      </w:r>
+      <w:r>
+        <w:rPr>
+          <w:rFonts w:ascii="Arial" w:hAnsi="Arial" w:cs="Arial"/>
+        </w:rPr>
+        <w:t>w.</w:t>
+      </w:r>
       <w:r>
         <w:rPr>
           <w:rFonts w:ascii="Arial" w:hAnsi="Arial" w:cs="Arial"/>
         </w:rPr>
         <w:t xml:space="preserve"> </w:t>
+      </w:r>
+    </w:p>
+    <w:p>
+      <w:pPr>
+        <w:pStyle w:val="ListParagraph"/>
+        <w:spacing w:after="0" w:line="240" w:lineRule="auto"/>
+        <w:rPr>
+          <w:rFonts w:ascii="Arial" w:hAnsi="Arial" w:cs="Arial"/>
+        </w:rPr>
+      </w:pPr>
+      <w:r>
+        <w:rPr>
+          <w:rFonts w:ascii="Arial" w:hAnsi="Arial" w:cs="Arial"/>
+        </w:rPr>
+        <w:t>- Put gel-plates in buffer chamber with glass side facing out</w:t>
       </w:r>
     </w:p>
     <w:p>
@@ -153,6 +176,21 @@
     <w:p>
       <w:pPr>
         <w:spacing w:after="0" w:line="240" w:lineRule="auto"/>
+        <w:ind w:firstLine="720"/>
+        <w:rPr>
+          <w:rFonts w:ascii="Arial" w:hAnsi="Arial" w:cs="Arial"/>
+        </w:rPr>
+      </w:pPr>
+      <w:r>
+        <w:rPr>
+          <w:rFonts w:ascii="Arial" w:hAnsi="Arial" w:cs="Arial"/>
+        </w:rPr>
+        <w:t>- Mark the top of each well with a marker on each gel-plate</w:t>
+      </w:r>
+    </w:p>
+    <w:p>
+      <w:pPr>
+        <w:spacing w:after="0" w:line="240" w:lineRule="auto"/>
         <w:ind w:left="720"/>
         <w:rPr>
           <w:rFonts w:ascii="Arial" w:hAnsi="Arial" w:cs="Arial"/>
@@ -168,7 +206,19 @@
         <w:rPr>
           <w:rFonts w:ascii="Arial" w:hAnsi="Arial" w:cs="Arial"/>
         </w:rPr>
-        <w:t xml:space="preserve"> Fill the buffer chamber [bottom to top] with </w:t>
+        <w:t xml:space="preserve"> Fill the buffer chamber </w:t>
+      </w:r>
+      <w:r>
+        <w:rPr>
+          <w:rFonts w:ascii="Arial" w:hAnsi="Arial" w:cs="Arial"/>
+        </w:rPr>
+        <w:t xml:space="preserve">between the gel-plates </w:t>
+      </w:r>
+      <w:r>
+        <w:rPr>
+          <w:rFonts w:ascii="Arial" w:hAnsi="Arial" w:cs="Arial"/>
+        </w:rPr>
+        <w:t xml:space="preserve">[bottom to top] with </w:t>
       </w:r>
       <w:hyperlink w:anchor="Running_Buffer" w:history="1">
         <w:r>
@@ -203,14 +253,20 @@
         <w:rPr>
           <w:rFonts w:ascii="Arial" w:hAnsi="Arial" w:cs="Arial"/>
         </w:rPr>
-        <w:t xml:space="preserve">. Place the well decal [plastic template] on the glass plate and </w:t>
+        <w:t xml:space="preserve">. </w:t>
+      </w:r>
+      <w:r>
+        <w:rPr>
+          <w:rFonts w:ascii="Arial" w:hAnsi="Arial" w:cs="Arial"/>
+        </w:rPr>
+        <w:t>F</w:t>
       </w:r>
       <w:r>
         <w:rPr>
           <w:rFonts w:ascii="Arial" w:hAnsi="Arial" w:cs="Arial"/>
           <w:u w:val="single"/>
         </w:rPr>
-        <w:t>fill the sample wells</w:t>
+        <w:t>ill the sample wells</w:t>
       </w:r>
       <w:r>
         <w:rPr>
@@ -363,13 +419,39 @@
         <w:rPr>
           <w:rFonts w:ascii="Arial" w:hAnsi="Arial" w:cs="Arial"/>
         </w:rPr>
-        <w:t>3</w:t>
-      </w:r>
-      <w:r>
-        <w:rPr>
-          <w:rFonts w:ascii="Arial" w:hAnsi="Arial" w:cs="Arial"/>
-        </w:rPr>
-        <w:t xml:space="preserve">. Connect the buffer chamber with the voltage system, </w:t>
+        <w:t>3. Take buffer chamber to fridge then fill the rest of the chamber with the remaining Running Buffer</w:t>
+      </w:r>
+    </w:p>
+    <w:p>
+      <w:pPr>
+        <w:spacing w:after="0" w:line="240" w:lineRule="auto"/>
+        <w:rPr>
+          <w:rFonts w:ascii="Arial" w:hAnsi="Arial" w:cs="Arial"/>
+        </w:rPr>
+      </w:pPr>
+      <w:r>
+        <w:rPr>
+          <w:rFonts w:ascii="Arial" w:hAnsi="Arial" w:cs="Arial"/>
+        </w:rPr>
+        <w:t>4</w:t>
+      </w:r>
+      <w:r>
+        <w:rPr>
+          <w:rFonts w:ascii="Arial" w:hAnsi="Arial" w:cs="Arial"/>
+        </w:rPr>
+        <w:t>. Connect the buffer chamber with the voltage system</w:t>
+      </w:r>
+      <w:r>
+        <w:rPr>
+          <w:rFonts w:ascii="Arial" w:hAnsi="Arial" w:cs="Arial"/>
+        </w:rPr>
+        <w:t xml:space="preserve"> (red on lid goes to red on chamber)</w:t>
+      </w:r>
+      <w:r>
+        <w:rPr>
+          <w:rFonts w:ascii="Arial" w:hAnsi="Arial" w:cs="Arial"/>
+        </w:rPr>
+        <w:t xml:space="preserve"> </w:t>
       </w:r>
     </w:p>
     <w:p>
@@ -394,66 +476,77 @@
           <w:b/>
           <w:bCs/>
         </w:rPr>
-        <w:t xml:space="preserve">Run Gel nice and slow at 20 min at 20 mA per gel followed by 140-160 mV for at least 2 </w:t>
-      </w:r>
-      <w:proofErr w:type="gramStart"/>
+        <w:t xml:space="preserve">Run Gel </w:t>
+      </w:r>
       <w:r>
         <w:rPr>
           <w:rFonts w:ascii="Arial" w:hAnsi="Arial" w:cs="Arial"/>
           <w:b/>
           <w:bCs/>
         </w:rPr>
-        <w:t>hour</w:t>
-      </w:r>
-      <w:proofErr w:type="gramEnd"/>
+        <w:t xml:space="preserve">for 2 hours @ 150 mV constant volt or until </w:t>
+      </w:r>
+      <w:proofErr w:type="spellStart"/>
       <w:r>
         <w:rPr>
           <w:rFonts w:ascii="Arial" w:hAnsi="Arial" w:cs="Arial"/>
           <w:b/>
           <w:bCs/>
         </w:rPr>
-        <w:t xml:space="preserve"> (or until protein has reached bottom).</w:t>
-      </w:r>
-    </w:p>
-    <w:p>
-      <w:pPr>
-        <w:spacing w:after="0" w:line="240" w:lineRule="auto"/>
-        <w:rPr>
-          <w:rFonts w:ascii="Arial" w:hAnsi="Arial" w:cs="Arial"/>
-        </w:rPr>
-      </w:pPr>
-    </w:p>
-    <w:p>
-      <w:pPr>
-        <w:spacing w:after="0" w:line="240" w:lineRule="auto"/>
-        <w:rPr>
-          <w:rFonts w:ascii="Arial" w:hAnsi="Arial" w:cs="Arial"/>
-        </w:rPr>
-      </w:pPr>
-    </w:p>
-    <w:p>
-      <w:pPr>
+        <w:t>color</w:t>
+      </w:r>
+      <w:proofErr w:type="spellEnd"/>
+      <w:r>
         <w:rPr>
           <w:rFonts w:ascii="Arial" w:hAnsi="Arial" w:cs="Arial"/>
           <w:b/>
           <w:bCs/>
         </w:rPr>
-      </w:pPr>
-      <w:proofErr w:type="gramStart"/>
-      <w:r>
+        <w:t xml:space="preserve"> portion is about an inch from the bottom of the gel  </w:t>
+      </w:r>
+    </w:p>
+    <w:p>
+      <w:pPr>
+        <w:spacing w:after="0" w:line="240" w:lineRule="auto"/>
+        <w:rPr>
+          <w:rFonts w:ascii="Arial" w:hAnsi="Arial" w:cs="Arial"/>
+        </w:rPr>
+      </w:pPr>
+    </w:p>
+    <w:p>
+      <w:pPr>
+        <w:spacing w:after="0" w:line="240" w:lineRule="auto"/>
+        <w:rPr>
+          <w:rFonts w:ascii="Arial" w:hAnsi="Arial" w:cs="Arial"/>
+        </w:rPr>
+      </w:pPr>
+    </w:p>
+    <w:p>
+      <w:pPr>
         <w:rPr>
           <w:rFonts w:ascii="Arial" w:hAnsi="Arial" w:cs="Arial"/>
           <w:b/>
           <w:bCs/>
-        </w:rPr>
-        <w:t>Western-blot</w:t>
-      </w:r>
-      <w:proofErr w:type="gramEnd"/>
+          <w:u w:val="single"/>
+        </w:rPr>
+      </w:pPr>
+      <w:proofErr w:type="gramStart"/>
       <w:r>
         <w:rPr>
           <w:rFonts w:ascii="Arial" w:hAnsi="Arial" w:cs="Arial"/>
           <w:b/>
           <w:bCs/>
+          <w:u w:val="single"/>
+        </w:rPr>
+        <w:t>Western-blot</w:t>
+      </w:r>
+      <w:proofErr w:type="gramEnd"/>
+      <w:r>
+        <w:rPr>
+          <w:rFonts w:ascii="Arial" w:hAnsi="Arial" w:cs="Arial"/>
+          <w:b/>
+          <w:bCs/>
+          <w:u w:val="single"/>
         </w:rPr>
         <w:t xml:space="preserve"> (after electrophoresis)</w:t>
       </w:r>
@@ -465,16 +558,15 @@
           <w:ilvl w:val="0"/>
           <w:numId w:val="1"/>
         </w:numPr>
-        <w:jc w:val="both"/>
-        <w:rPr>
-          <w:rFonts w:ascii="Arial" w:hAnsi="Arial" w:cs="Arial"/>
-        </w:rPr>
-      </w:pPr>
-      <w:r>
-        <w:rPr>
-          <w:rFonts w:ascii="Arial" w:hAnsi="Arial" w:cs="Arial"/>
-        </w:rPr>
-        <w:t>Separate the glass plate from the aluminium plate (keeping the gel on the aluminium plate)</w:t>
+        <w:rPr>
+          <w:rFonts w:ascii="Arial" w:hAnsi="Arial" w:cs="Arial"/>
+        </w:rPr>
+      </w:pPr>
+      <w:r>
+        <w:rPr>
+          <w:rFonts w:ascii="Arial" w:hAnsi="Arial" w:cs="Arial"/>
+        </w:rPr>
+        <w:t>Before electrophoresis ends:</w:t>
       </w:r>
     </w:p>
     <w:p>
@@ -482,151 +574,17 @@
         <w:pStyle w:val="ListParagraph"/>
         <w:numPr>
           <w:ilvl w:val="0"/>
-          <w:numId w:val="1"/>
-        </w:numPr>
-        <w:jc w:val="both"/>
-        <w:rPr>
-          <w:rFonts w:ascii="Arial" w:hAnsi="Arial" w:cs="Arial"/>
-        </w:rPr>
-      </w:pPr>
-      <w:r>
-        <w:rPr>
-          <w:rFonts w:ascii="Arial" w:hAnsi="Arial" w:cs="Arial"/>
-        </w:rPr>
-        <w:t xml:space="preserve">Cut the well off at the line between the stacking and running </w:t>
-      </w:r>
-      <w:proofErr w:type="gramStart"/>
-      <w:r>
-        <w:rPr>
-          <w:rFonts w:ascii="Arial" w:hAnsi="Arial" w:cs="Arial"/>
-        </w:rPr>
-        <w:t>gel</w:t>
-      </w:r>
-      <w:proofErr w:type="gramEnd"/>
-    </w:p>
-    <w:p>
-      <w:pPr>
-        <w:pStyle w:val="ListParagraph"/>
-        <w:numPr>
-          <w:ilvl w:val="0"/>
-          <w:numId w:val="1"/>
-        </w:numPr>
-        <w:jc w:val="both"/>
-        <w:rPr>
-          <w:rFonts w:ascii="Arial" w:hAnsi="Arial" w:cs="Arial"/>
-        </w:rPr>
-      </w:pPr>
-      <w:r>
-        <w:rPr>
-          <w:rFonts w:ascii="Arial" w:hAnsi="Arial" w:cs="Arial"/>
-        </w:rPr>
-        <w:t xml:space="preserve">Cut the bottom left corner off the get (I do </w:t>
-      </w:r>
-      <w:proofErr w:type="gramStart"/>
-      <w:r>
-        <w:rPr>
-          <w:rFonts w:ascii="Arial" w:hAnsi="Arial" w:cs="Arial"/>
-        </w:rPr>
-        <w:t>this</w:t>
-      </w:r>
-      <w:proofErr w:type="gramEnd"/>
-      <w:r>
-        <w:rPr>
-          <w:rFonts w:ascii="Arial" w:hAnsi="Arial" w:cs="Arial"/>
-        </w:rPr>
-        <w:t xml:space="preserve"> so I have a reference to which is side is the front of the gel in case it flips during washes. </w:t>
-      </w:r>
-    </w:p>
-    <w:p>
-      <w:pPr>
-        <w:pStyle w:val="ListParagraph"/>
-        <w:numPr>
-          <w:ilvl w:val="0"/>
-          <w:numId w:val="1"/>
-        </w:numPr>
-        <w:jc w:val="both"/>
-        <w:rPr>
-          <w:rFonts w:ascii="Arial" w:hAnsi="Arial" w:cs="Arial"/>
-        </w:rPr>
-      </w:pPr>
-      <w:r>
-        <w:rPr>
-          <w:rFonts w:ascii="Arial" w:hAnsi="Arial" w:cs="Arial"/>
-        </w:rPr>
-        <w:t xml:space="preserve">Wash gels in </w:t>
-      </w:r>
-      <w:hyperlink w:anchor="Transfer_Buffer" w:history="1">
-        <w:r>
-          <w:rPr>
-            <w:rStyle w:val="Hyperlink"/>
-            <w:rFonts w:ascii="Arial" w:hAnsi="Arial" w:cs="Arial"/>
-          </w:rPr>
-          <w:t>transfer buffer + 10 mM EDTA</w:t>
-        </w:r>
-      </w:hyperlink>
-      <w:r>
-        <w:rPr>
-          <w:rFonts w:ascii="Arial" w:hAnsi="Arial" w:cs="Arial"/>
-        </w:rPr>
-        <w:t xml:space="preserve"> (to </w:t>
-      </w:r>
-      <w:r>
-        <w:rPr>
-          <w:rFonts w:ascii="Arial" w:hAnsi="Arial" w:cs="Arial"/>
-        </w:rPr>
-        <w:t xml:space="preserve">complex </w:t>
-      </w:r>
-      <w:r>
-        <w:rPr>
-          <w:rFonts w:ascii="Arial" w:hAnsi="Arial" w:cs="Arial"/>
-        </w:rPr>
-        <w:t xml:space="preserve">the </w:t>
-      </w:r>
-      <w:r>
-        <w:rPr>
-          <w:rFonts w:ascii="Arial" w:hAnsi="Arial" w:cs="Arial"/>
-        </w:rPr>
-        <w:t>Mn</w:t>
-      </w:r>
-      <w:r>
-        <w:rPr>
-          <w:rFonts w:ascii="Arial" w:hAnsi="Arial" w:cs="Arial"/>
-          <w:vertAlign w:val="superscript"/>
-        </w:rPr>
-        <w:t>2+</w:t>
-      </w:r>
-      <w:r>
-        <w:rPr>
-          <w:rFonts w:ascii="Arial" w:hAnsi="Arial" w:cs="Arial"/>
-        </w:rPr>
-        <w:t xml:space="preserve">) for 10 </w:t>
-      </w:r>
-      <w:proofErr w:type="gramStart"/>
-      <w:r>
-        <w:rPr>
-          <w:rFonts w:ascii="Arial" w:hAnsi="Arial" w:cs="Arial"/>
-        </w:rPr>
-        <w:t>minutes</w:t>
-      </w:r>
-      <w:proofErr w:type="gramEnd"/>
-    </w:p>
-    <w:p>
-      <w:pPr>
-        <w:pStyle w:val="ListParagraph"/>
-        <w:numPr>
-          <w:ilvl w:val="0"/>
-          <w:numId w:val="1"/>
-        </w:numPr>
-        <w:jc w:val="both"/>
-        <w:rPr>
-          <w:rFonts w:ascii="Arial" w:hAnsi="Arial" w:cs="Arial"/>
-        </w:rPr>
-      </w:pPr>
-      <w:r>
-        <w:rPr>
-          <w:rFonts w:ascii="Arial" w:hAnsi="Arial" w:cs="Arial"/>
-        </w:rPr>
-        <w:t xml:space="preserve">Meanwhile, cut the PDVF membrane roughly bigger than the gels and soak in methanol for 20 minutes then in </w:t>
+          <w:numId w:val="3"/>
+        </w:numPr>
+        <w:rPr>
+          <w:rFonts w:ascii="Arial" w:hAnsi="Arial" w:cs="Arial"/>
+        </w:rPr>
+      </w:pPr>
+      <w:r>
+        <w:rPr>
+          <w:rFonts w:ascii="Arial" w:hAnsi="Arial" w:cs="Arial"/>
+        </w:rPr>
+        <w:t xml:space="preserve">Make </w:t>
       </w:r>
       <w:hyperlink w:anchor="Transfer_Buffer" w:history="1">
         <w:r>
@@ -637,6 +595,77 @@
           <w:t>transfer buffer</w:t>
         </w:r>
       </w:hyperlink>
+      <w:r>
+        <w:rPr>
+          <w:rStyle w:val="Hyperlink"/>
+          <w:rFonts w:ascii="Arial" w:hAnsi="Arial" w:cs="Arial"/>
+        </w:rPr>
+        <w:t xml:space="preserve"> </w:t>
+      </w:r>
+    </w:p>
+    <w:p>
+      <w:pPr>
+        <w:pStyle w:val="ListParagraph"/>
+        <w:numPr>
+          <w:ilvl w:val="0"/>
+          <w:numId w:val="3"/>
+        </w:numPr>
+        <w:rPr>
+          <w:rFonts w:ascii="Arial" w:hAnsi="Arial" w:cs="Arial"/>
+        </w:rPr>
+      </w:pPr>
+      <w:r>
+        <w:rPr>
+          <w:rFonts w:ascii="Arial" w:hAnsi="Arial" w:cs="Arial"/>
+        </w:rPr>
+        <w:t xml:space="preserve">Cut two nitrocellulose membraned the size of the filter paper. With the shiny side (inside of the roll) facing up, cut the bottom right corner of each </w:t>
+      </w:r>
+      <w:proofErr w:type="gramStart"/>
+      <w:r>
+        <w:rPr>
+          <w:rFonts w:ascii="Arial" w:hAnsi="Arial" w:cs="Arial"/>
+        </w:rPr>
+        <w:t>membrane</w:t>
+      </w:r>
+      <w:proofErr w:type="gramEnd"/>
+      <w:r>
+        <w:rPr>
+          <w:rFonts w:ascii="Arial" w:hAnsi="Arial" w:cs="Arial"/>
+        </w:rPr>
+        <w:t xml:space="preserve"> </w:t>
+      </w:r>
+    </w:p>
+    <w:p>
+      <w:pPr>
+        <w:pStyle w:val="ListParagraph"/>
+        <w:numPr>
+          <w:ilvl w:val="0"/>
+          <w:numId w:val="3"/>
+        </w:numPr>
+        <w:rPr>
+          <w:rFonts w:ascii="Arial" w:hAnsi="Arial" w:cs="Arial"/>
+        </w:rPr>
+      </w:pPr>
+      <w:r>
+        <w:rPr>
+          <w:rFonts w:ascii="Arial" w:hAnsi="Arial" w:cs="Arial"/>
+        </w:rPr>
+        <w:t xml:space="preserve">Put four pieces of filter paper inside the transfer cassettes then in the transfer chamber. Fill the transfer chamber </w:t>
+      </w:r>
+      <w:proofErr w:type="gramStart"/>
+      <w:r>
+        <w:rPr>
+          <w:rFonts w:ascii="Arial" w:hAnsi="Arial" w:cs="Arial"/>
+        </w:rPr>
+        <w:t>half way</w:t>
+      </w:r>
+      <w:proofErr w:type="gramEnd"/>
+      <w:r>
+        <w:rPr>
+          <w:rFonts w:ascii="Arial" w:hAnsi="Arial" w:cs="Arial"/>
+        </w:rPr>
+        <w:t xml:space="preserve"> with transfer buffer</w:t>
+      </w:r>
     </w:p>
     <w:p>
       <w:pPr>
@@ -645,29 +674,36 @@
           <w:ilvl w:val="0"/>
           <w:numId w:val="1"/>
         </w:numPr>
-        <w:jc w:val="both"/>
-        <w:rPr>
-          <w:rFonts w:ascii="Arial" w:hAnsi="Arial" w:cs="Arial"/>
-        </w:rPr>
-      </w:pPr>
-      <w:r>
-        <w:rPr>
-          <w:rFonts w:ascii="Arial" w:hAnsi="Arial" w:cs="Arial"/>
-        </w:rPr>
-        <w:t xml:space="preserve">Wash </w:t>
-      </w:r>
-      <w:r>
-        <w:rPr>
-          <w:rFonts w:ascii="Arial" w:hAnsi="Arial" w:cs="Arial"/>
-        </w:rPr>
-        <w:t xml:space="preserve">the gels </w:t>
-      </w:r>
-      <w:r>
-        <w:rPr>
-          <w:rFonts w:ascii="Arial" w:hAnsi="Arial" w:cs="Arial"/>
-        </w:rPr>
-        <w:t xml:space="preserve">three more times in transfer buffer without EDTA. </w:t>
-      </w:r>
+        <w:rPr>
+          <w:rFonts w:ascii="Arial" w:hAnsi="Arial" w:cs="Arial"/>
+        </w:rPr>
+      </w:pPr>
+      <w:r>
+        <w:rPr>
+          <w:rFonts w:ascii="Arial" w:hAnsi="Arial" w:cs="Arial"/>
+        </w:rPr>
+        <w:t>Take</w:t>
+      </w:r>
+      <w:r>
+        <w:rPr>
+          <w:rFonts w:ascii="Arial" w:hAnsi="Arial" w:cs="Arial"/>
+        </w:rPr>
+        <w:t xml:space="preserve"> running</w:t>
+      </w:r>
+      <w:r>
+        <w:rPr>
+          <w:rFonts w:ascii="Arial" w:hAnsi="Arial" w:cs="Arial"/>
+        </w:rPr>
+        <w:t xml:space="preserve"> chamber out of fridge and dump out running </w:t>
+      </w:r>
+      <w:proofErr w:type="gramStart"/>
+      <w:r>
+        <w:rPr>
+          <w:rFonts w:ascii="Arial" w:hAnsi="Arial" w:cs="Arial"/>
+        </w:rPr>
+        <w:t>buffer</w:t>
+      </w:r>
+      <w:proofErr w:type="gramEnd"/>
     </w:p>
     <w:p>
       <w:pPr>
@@ -676,14 +712,345 @@
           <w:ilvl w:val="0"/>
           <w:numId w:val="1"/>
         </w:numPr>
-        <w:jc w:val="both"/>
-        <w:rPr>
-          <w:rFonts w:ascii="Arial" w:hAnsi="Arial" w:cs="Arial"/>
-        </w:rPr>
-      </w:pPr>
-      <w:r>
-        <w:rPr>
-          <w:rFonts w:ascii="Arial" w:hAnsi="Arial" w:cs="Arial"/>
+        <w:rPr>
+          <w:rFonts w:ascii="Arial" w:hAnsi="Arial" w:cs="Arial"/>
+        </w:rPr>
+      </w:pPr>
+      <w:r>
+        <w:rPr>
+          <w:rFonts w:ascii="Arial" w:hAnsi="Arial" w:cs="Arial"/>
+        </w:rPr>
+        <w:t xml:space="preserve">Take off red clips and slip gel-plates out of the </w:t>
+      </w:r>
+      <w:proofErr w:type="gramStart"/>
+      <w:r>
+        <w:rPr>
+          <w:rFonts w:ascii="Arial" w:hAnsi="Arial" w:cs="Arial"/>
+        </w:rPr>
+        <w:t>chamber</w:t>
+      </w:r>
+      <w:proofErr w:type="gramEnd"/>
+    </w:p>
+    <w:p>
+      <w:pPr>
+        <w:pStyle w:val="ListParagraph"/>
+        <w:numPr>
+          <w:ilvl w:val="0"/>
+          <w:numId w:val="1"/>
+        </w:numPr>
+        <w:jc w:val="both"/>
+        <w:rPr>
+          <w:rFonts w:ascii="Arial" w:hAnsi="Arial" w:cs="Arial"/>
+        </w:rPr>
+      </w:pPr>
+      <w:r>
+        <w:rPr>
+          <w:rFonts w:ascii="Arial" w:hAnsi="Arial" w:cs="Arial"/>
+        </w:rPr>
+        <w:t>Separate the glass plate from the aluminium plate (keeping the gel on the aluminium plate)</w:t>
+      </w:r>
+    </w:p>
+    <w:p>
+      <w:pPr>
+        <w:pStyle w:val="ListParagraph"/>
+        <w:numPr>
+          <w:ilvl w:val="0"/>
+          <w:numId w:val="1"/>
+        </w:numPr>
+        <w:jc w:val="both"/>
+        <w:rPr>
+          <w:rFonts w:ascii="Arial" w:hAnsi="Arial" w:cs="Arial"/>
+        </w:rPr>
+      </w:pPr>
+      <w:r>
+        <w:rPr>
+          <w:rFonts w:ascii="Arial" w:hAnsi="Arial" w:cs="Arial"/>
+        </w:rPr>
+        <w:t>Cut the well off at the line between the stacking and running gel</w:t>
+      </w:r>
+      <w:r>
+        <w:rPr>
+          <w:rFonts w:ascii="Arial" w:hAnsi="Arial" w:cs="Arial"/>
+        </w:rPr>
+        <w:t xml:space="preserve"> </w:t>
+      </w:r>
+      <w:r>
+        <w:rPr>
+          <w:rFonts w:ascii="Arial" w:hAnsi="Arial" w:cs="Arial"/>
+        </w:rPr>
+        <w:t xml:space="preserve">using a razor </w:t>
+      </w:r>
+      <w:proofErr w:type="gramStart"/>
+      <w:r>
+        <w:rPr>
+          <w:rFonts w:ascii="Arial" w:hAnsi="Arial" w:cs="Arial"/>
+        </w:rPr>
+        <w:t>blade</w:t>
+      </w:r>
+      <w:proofErr w:type="gramEnd"/>
+      <w:r>
+        <w:rPr>
+          <w:rFonts w:ascii="Arial" w:hAnsi="Arial" w:cs="Arial"/>
+        </w:rPr>
+        <w:t xml:space="preserve"> </w:t>
+      </w:r>
+    </w:p>
+    <w:p>
+      <w:pPr>
+        <w:pStyle w:val="ListParagraph"/>
+        <w:numPr>
+          <w:ilvl w:val="0"/>
+          <w:numId w:val="1"/>
+        </w:numPr>
+        <w:jc w:val="both"/>
+        <w:rPr>
+          <w:rFonts w:ascii="Arial" w:hAnsi="Arial" w:cs="Arial"/>
+        </w:rPr>
+      </w:pPr>
+      <w:r>
+        <w:rPr>
+          <w:rFonts w:ascii="Arial" w:hAnsi="Arial" w:cs="Arial"/>
+        </w:rPr>
+        <w:t xml:space="preserve">Cut the </w:t>
+      </w:r>
+      <w:r>
+        <w:rPr>
+          <w:rFonts w:ascii="Arial" w:hAnsi="Arial" w:cs="Arial"/>
+        </w:rPr>
+        <w:t xml:space="preserve">gel just below the </w:t>
+      </w:r>
+      <w:proofErr w:type="spellStart"/>
+      <w:r>
+        <w:rPr>
+          <w:rFonts w:ascii="Arial" w:hAnsi="Arial" w:cs="Arial"/>
+        </w:rPr>
+        <w:t>color</w:t>
+      </w:r>
+      <w:proofErr w:type="spellEnd"/>
+      <w:r>
+        <w:rPr>
+          <w:rFonts w:ascii="Arial" w:hAnsi="Arial" w:cs="Arial"/>
+        </w:rPr>
+        <w:t xml:space="preserve"> line and then cut the </w:t>
+      </w:r>
+      <w:r>
+        <w:rPr>
+          <w:rFonts w:ascii="Arial" w:hAnsi="Arial" w:cs="Arial"/>
+        </w:rPr>
+        <w:t xml:space="preserve">bottom left corner off the get (I do </w:t>
+      </w:r>
+      <w:proofErr w:type="gramStart"/>
+      <w:r>
+        <w:rPr>
+          <w:rFonts w:ascii="Arial" w:hAnsi="Arial" w:cs="Arial"/>
+        </w:rPr>
+        <w:t>this</w:t>
+      </w:r>
+      <w:proofErr w:type="gramEnd"/>
+      <w:r>
+        <w:rPr>
+          <w:rFonts w:ascii="Arial" w:hAnsi="Arial" w:cs="Arial"/>
+        </w:rPr>
+        <w:t xml:space="preserve"> so I have a reference to which is side is the front of the gel in case it flips during washes</w:t>
+      </w:r>
+      <w:r>
+        <w:rPr>
+          <w:rFonts w:ascii="Arial" w:hAnsi="Arial" w:cs="Arial"/>
+        </w:rPr>
+        <w:t>)</w:t>
+      </w:r>
+      <w:r>
+        <w:rPr>
+          <w:rFonts w:ascii="Arial" w:hAnsi="Arial" w:cs="Arial"/>
+        </w:rPr>
+        <w:t xml:space="preserve">. </w:t>
+      </w:r>
+    </w:p>
+    <w:p>
+      <w:pPr>
+        <w:pStyle w:val="ListParagraph"/>
+        <w:numPr>
+          <w:ilvl w:val="0"/>
+          <w:numId w:val="1"/>
+        </w:numPr>
+        <w:jc w:val="both"/>
+        <w:rPr>
+          <w:rFonts w:ascii="Arial" w:hAnsi="Arial" w:cs="Arial"/>
+          <w:color w:val="FF0000"/>
+        </w:rPr>
+      </w:pPr>
+      <w:r>
+        <w:rPr>
+          <w:rFonts w:ascii="Arial" w:hAnsi="Arial" w:cs="Arial"/>
+          <w:color w:val="FF0000"/>
+        </w:rPr>
+        <w:t xml:space="preserve">Wash gels in </w:t>
+      </w:r>
+      <w:hyperlink w:anchor="Transfer_Buffer" w:history="1">
+        <w:r>
+          <w:rPr>
+            <w:rStyle w:val="Hyperlink"/>
+            <w:rFonts w:ascii="Arial" w:hAnsi="Arial" w:cs="Arial"/>
+            <w:color w:val="FF0000"/>
+          </w:rPr>
+          <w:t>transfer buffer + 10 mM EDTA</w:t>
+        </w:r>
+      </w:hyperlink>
+      <w:r>
+        <w:rPr>
+          <w:rFonts w:ascii="Arial" w:hAnsi="Arial" w:cs="Arial"/>
+          <w:color w:val="FF0000"/>
+        </w:rPr>
+        <w:t xml:space="preserve"> (to complex the Mn</w:t>
+      </w:r>
+      <w:r>
+        <w:rPr>
+          <w:rFonts w:ascii="Arial" w:hAnsi="Arial" w:cs="Arial"/>
+          <w:color w:val="FF0000"/>
+          <w:vertAlign w:val="superscript"/>
+        </w:rPr>
+        <w:t>2+</w:t>
+      </w:r>
+      <w:r>
+        <w:rPr>
+          <w:rFonts w:ascii="Arial" w:hAnsi="Arial" w:cs="Arial"/>
+          <w:color w:val="FF0000"/>
+        </w:rPr>
+        <w:t xml:space="preserve">) for 10 </w:t>
+      </w:r>
+      <w:proofErr w:type="gramStart"/>
+      <w:r>
+        <w:rPr>
+          <w:rFonts w:ascii="Arial" w:hAnsi="Arial" w:cs="Arial"/>
+          <w:color w:val="FF0000"/>
+        </w:rPr>
+        <w:t>minutes</w:t>
+      </w:r>
+      <w:proofErr w:type="gramEnd"/>
+    </w:p>
+    <w:p>
+      <w:pPr>
+        <w:pStyle w:val="ListParagraph"/>
+        <w:numPr>
+          <w:ilvl w:val="0"/>
+          <w:numId w:val="1"/>
+        </w:numPr>
+        <w:jc w:val="both"/>
+        <w:rPr>
+          <w:rFonts w:ascii="Arial" w:hAnsi="Arial" w:cs="Arial"/>
+          <w:color w:val="FF0000"/>
+        </w:rPr>
+      </w:pPr>
+      <w:r>
+        <w:rPr>
+          <w:rFonts w:ascii="Arial" w:hAnsi="Arial" w:cs="Arial"/>
+          <w:color w:val="FF0000"/>
+        </w:rPr>
+        <w:t xml:space="preserve">Meanwhile, cut the PDVF membrane roughly bigger than the gels and soak in methanol for 20 minutes then in </w:t>
+      </w:r>
+      <w:hyperlink w:anchor="Transfer_Buffer" w:history="1">
+        <w:r>
+          <w:rPr>
+            <w:rStyle w:val="Hyperlink"/>
+            <w:rFonts w:ascii="Arial" w:hAnsi="Arial" w:cs="Arial"/>
+            <w:color w:val="FF0000"/>
+          </w:rPr>
+          <w:t>transfer buffer</w:t>
+        </w:r>
+      </w:hyperlink>
+    </w:p>
+    <w:p>
+      <w:pPr>
+        <w:pStyle w:val="ListParagraph"/>
+        <w:numPr>
+          <w:ilvl w:val="0"/>
+          <w:numId w:val="1"/>
+        </w:numPr>
+        <w:jc w:val="both"/>
+        <w:rPr>
+          <w:rFonts w:ascii="Arial" w:hAnsi="Arial" w:cs="Arial"/>
+          <w:color w:val="000000" w:themeColor="text1"/>
+        </w:rPr>
+      </w:pPr>
+      <w:r>
+        <w:rPr>
+          <w:rFonts w:ascii="Arial" w:hAnsi="Arial" w:cs="Arial"/>
+        </w:rPr>
+        <w:t xml:space="preserve">Wash </w:t>
+      </w:r>
+      <w:r>
+        <w:rPr>
+          <w:rFonts w:ascii="Arial" w:hAnsi="Arial" w:cs="Arial"/>
+        </w:rPr>
+        <w:t xml:space="preserve">the gels </w:t>
+      </w:r>
+      <w:r>
+        <w:rPr>
+          <w:rFonts w:ascii="Arial" w:hAnsi="Arial" w:cs="Arial"/>
+        </w:rPr>
+        <w:t xml:space="preserve">and membranes </w:t>
+      </w:r>
+      <w:r>
+        <w:rPr>
+          <w:rFonts w:ascii="Arial" w:hAnsi="Arial" w:cs="Arial"/>
+        </w:rPr>
+        <w:t xml:space="preserve">in transfer buffer </w:t>
+      </w:r>
+      <w:r>
+        <w:rPr>
+          <w:rFonts w:ascii="Arial" w:hAnsi="Arial" w:cs="Arial"/>
+          <w:color w:val="FF0000"/>
+        </w:rPr>
+        <w:t>without EDTA</w:t>
+      </w:r>
+      <w:r>
+        <w:rPr>
+          <w:rFonts w:ascii="Arial" w:hAnsi="Arial" w:cs="Arial"/>
+          <w:color w:val="FF0000"/>
+        </w:rPr>
+        <w:t xml:space="preserve"> </w:t>
+      </w:r>
+      <w:r>
+        <w:rPr>
+          <w:rFonts w:ascii="Arial" w:hAnsi="Arial" w:cs="Arial"/>
+          <w:color w:val="000000" w:themeColor="text1"/>
+        </w:rPr>
+        <w:t xml:space="preserve">for 10 </w:t>
+      </w:r>
+      <w:proofErr w:type="gramStart"/>
+      <w:r>
+        <w:rPr>
+          <w:rFonts w:ascii="Arial" w:hAnsi="Arial" w:cs="Arial"/>
+          <w:color w:val="000000" w:themeColor="text1"/>
+        </w:rPr>
+        <w:t>minutes</w:t>
+      </w:r>
+      <w:proofErr w:type="gramEnd"/>
+      <w:r>
+        <w:rPr>
+          <w:rFonts w:ascii="Arial" w:hAnsi="Arial" w:cs="Arial"/>
+          <w:color w:val="000000" w:themeColor="text1"/>
+        </w:rPr>
+        <w:t xml:space="preserve"> </w:t>
+      </w:r>
+    </w:p>
+    <w:p>
+      <w:pPr>
+        <w:pStyle w:val="ListParagraph"/>
+        <w:numPr>
+          <w:ilvl w:val="0"/>
+          <w:numId w:val="1"/>
+        </w:numPr>
+        <w:jc w:val="both"/>
+        <w:rPr>
+          <w:rFonts w:ascii="Arial" w:hAnsi="Arial" w:cs="Arial"/>
+          <w:color w:val="000000" w:themeColor="text1"/>
+        </w:rPr>
+      </w:pPr>
+      <w:r>
+        <w:rPr>
+          <w:rFonts w:ascii="Arial" w:hAnsi="Arial" w:cs="Arial"/>
+          <w:color w:val="000000" w:themeColor="text1"/>
         </w:rPr>
         <w:t xml:space="preserve">Make a sandwich of the gel for transfer in this </w:t>
       </w:r>
@@ -691,6 +1058,7 @@
       <w:r>
         <w:rPr>
           <w:rFonts w:ascii="Arial" w:hAnsi="Arial" w:cs="Arial"/>
+          <w:color w:val="000000" w:themeColor="text1"/>
         </w:rPr>
         <w:t>order;</w:t>
       </w:r>
@@ -698,6 +1066,7 @@
       <w:r>
         <w:rPr>
           <w:rFonts w:ascii="Arial" w:hAnsi="Arial" w:cs="Arial"/>
+          <w:color w:val="000000" w:themeColor="text1"/>
         </w:rPr>
         <w:t xml:space="preserve"> </w:t>
       </w:r>
@@ -794,7 +1163,25 @@
         <w:rPr>
           <w:rFonts w:ascii="Arial" w:hAnsi="Arial" w:cs="Arial"/>
         </w:rPr>
-        <w:t xml:space="preserve">PDVF membrane (cut to match gel perfectly – including bottom left corner) </w:t>
+        <w:t>Nitrocellulose</w:t>
+      </w:r>
+      <w:r>
+        <w:rPr>
+          <w:rFonts w:ascii="Arial" w:hAnsi="Arial" w:cs="Arial"/>
+        </w:rPr>
+        <w:t xml:space="preserve"> membrane (</w:t>
+      </w:r>
+      <w:r>
+        <w:rPr>
+          <w:rFonts w:ascii="Arial" w:hAnsi="Arial" w:cs="Arial"/>
+        </w:rPr>
+        <w:t>shiny side of membrane facing down on the gel so the cut corners of the gel and the membrane line up)</w:t>
+      </w:r>
+      <w:r>
+        <w:rPr>
+          <w:rFonts w:ascii="Arial" w:hAnsi="Arial" w:cs="Arial"/>
+        </w:rPr>
+        <w:t xml:space="preserve"> </w:t>
       </w:r>
     </w:p>
     <w:p>
@@ -813,6 +1200,7 @@
         <w:rPr>
           <w:rFonts w:ascii="Arial" w:hAnsi="Arial" w:cs="Arial"/>
         </w:rPr>
+        <w:lastRenderedPageBreak/>
         <w:t>Filter paper</w:t>
       </w:r>
     </w:p>
@@ -903,19 +1291,67 @@
         <w:rPr>
           <w:rFonts w:ascii="Arial" w:hAnsi="Arial" w:cs="Arial"/>
         </w:rPr>
-        <w:t xml:space="preserve">Transfer samples onto </w:t>
-      </w:r>
-      <w:r>
-        <w:rPr>
-          <w:rFonts w:ascii="Arial" w:hAnsi="Arial" w:cs="Arial"/>
-        </w:rPr>
-        <w:t>PDVF</w:t>
-      </w:r>
-      <w:r>
-        <w:rPr>
-          <w:rFonts w:ascii="Arial" w:hAnsi="Arial" w:cs="Arial"/>
-        </w:rPr>
-        <w:t xml:space="preserve"> membrane using </w:t>
+        <w:t xml:space="preserve">Take running chamber to fridge and fill to max line with transfer </w:t>
+      </w:r>
+      <w:proofErr w:type="gramStart"/>
+      <w:r>
+        <w:rPr>
+          <w:rFonts w:ascii="Arial" w:hAnsi="Arial" w:cs="Arial"/>
+        </w:rPr>
+        <w:t>buffer</w:t>
+      </w:r>
+      <w:proofErr w:type="gramEnd"/>
+    </w:p>
+    <w:p>
+      <w:pPr>
+        <w:pStyle w:val="ListParagraph"/>
+        <w:numPr>
+          <w:ilvl w:val="0"/>
+          <w:numId w:val="1"/>
+        </w:numPr>
+        <w:jc w:val="both"/>
+        <w:rPr>
+          <w:rFonts w:ascii="Arial" w:hAnsi="Arial" w:cs="Arial"/>
+        </w:rPr>
+      </w:pPr>
+      <w:r>
+        <w:rPr>
+          <w:rFonts w:ascii="Arial" w:hAnsi="Arial" w:cs="Arial"/>
+        </w:rPr>
+        <w:t xml:space="preserve">Put lid on transfer chamber with black probe at the back of the chamber and red probe at the front of the </w:t>
+      </w:r>
+      <w:proofErr w:type="gramStart"/>
+      <w:r>
+        <w:rPr>
+          <w:rFonts w:ascii="Arial" w:hAnsi="Arial" w:cs="Arial"/>
+        </w:rPr>
+        <w:t>chamber</w:t>
+      </w:r>
+      <w:proofErr w:type="gramEnd"/>
+      <w:r>
+        <w:rPr>
+          <w:rFonts w:ascii="Arial" w:hAnsi="Arial" w:cs="Arial"/>
+        </w:rPr>
+        <w:t xml:space="preserve"> </w:t>
+      </w:r>
+    </w:p>
+    <w:p>
+      <w:pPr>
+        <w:pStyle w:val="ListParagraph"/>
+        <w:numPr>
+          <w:ilvl w:val="0"/>
+          <w:numId w:val="1"/>
+        </w:numPr>
+        <w:jc w:val="both"/>
+        <w:rPr>
+          <w:rFonts w:ascii="Arial" w:hAnsi="Arial" w:cs="Arial"/>
+        </w:rPr>
+      </w:pPr>
+      <w:r>
+        <w:rPr>
+          <w:rFonts w:ascii="Arial" w:hAnsi="Arial" w:cs="Arial"/>
+        </w:rPr>
+        <w:t xml:space="preserve">Transfer samples onto membrane using </w:t>
       </w:r>
       <w:r>
         <w:rPr>
@@ -945,7 +1381,7 @@
         <w:rPr>
           <w:rFonts w:ascii="Arial" w:hAnsi="Arial" w:cs="Arial"/>
         </w:rPr>
-        <w:t>2-4</w:t>
+        <w:t>1.5</w:t>
       </w:r>
       <w:r>
         <w:rPr>
@@ -963,101 +1399,804 @@
         <w:rPr>
           <w:rFonts w:ascii="Arial" w:hAnsi="Arial" w:cs="Arial"/>
         </w:rPr>
-        <w:t xml:space="preserve"> at </w:t>
-      </w:r>
-      <w:r>
-        <w:rPr>
-          <w:rFonts w:ascii="Arial" w:hAnsi="Arial" w:cs="Arial"/>
-        </w:rPr>
-        <w:t xml:space="preserve">140-160 mV or </w:t>
-      </w:r>
-      <w:r>
-        <w:rPr>
-          <w:rFonts w:ascii="Arial" w:hAnsi="Arial" w:cs="Arial"/>
-        </w:rPr>
-        <w:t>1 mA/cm</w:t>
-      </w:r>
-      <w:r>
-        <w:rPr>
-          <w:rFonts w:ascii="Arial" w:hAnsi="Arial" w:cs="Arial"/>
-          <w:vertAlign w:val="superscript"/>
-        </w:rPr>
-        <w:t>2</w:t>
-      </w:r>
-      <w:r>
-        <w:rPr>
-          <w:rFonts w:ascii="Arial" w:hAnsi="Arial" w:cs="Arial"/>
-        </w:rPr>
-        <w:t xml:space="preserve"> (roughly 50 mA for a </w:t>
+        <w:t xml:space="preserve"> </w:t>
+      </w:r>
+      <w:r>
+        <w:rPr>
+          <w:rFonts w:ascii="Arial" w:hAnsi="Arial" w:cs="Arial"/>
+        </w:rPr>
+        <w:t xml:space="preserve">@ 50mA constant amp. </w:t>
+      </w:r>
+    </w:p>
+    <w:p>
+      <w:pPr>
+        <w:jc w:val="both"/>
+        <w:rPr>
+          <w:rFonts w:ascii="Arial" w:hAnsi="Arial" w:cs="Arial"/>
+          <w:b/>
+          <w:bCs/>
+          <w:u w:val="single"/>
+        </w:rPr>
+      </w:pPr>
+      <w:r>
+        <w:rPr>
+          <w:rFonts w:ascii="Arial" w:hAnsi="Arial" w:cs="Arial"/>
+          <w:b/>
+          <w:bCs/>
+          <w:u w:val="single"/>
+        </w:rPr>
+        <w:t xml:space="preserve">Blocking </w:t>
+      </w:r>
+    </w:p>
+    <w:p>
+      <w:pPr>
+        <w:pStyle w:val="ListParagraph"/>
+        <w:numPr>
+          <w:ilvl w:val="0"/>
+          <w:numId w:val="4"/>
+        </w:numPr>
+        <w:jc w:val="both"/>
+        <w:rPr>
+          <w:rFonts w:ascii="Arial" w:hAnsi="Arial" w:cs="Arial"/>
+        </w:rPr>
+      </w:pPr>
+      <w:r>
+        <w:rPr>
+          <w:rFonts w:ascii="Arial" w:hAnsi="Arial" w:cs="Arial"/>
+        </w:rPr>
+        <w:t xml:space="preserve">Before transfer has finished, make </w:t>
+      </w:r>
+      <w:r>
+        <w:rPr>
+          <w:rFonts w:ascii="Arial" w:hAnsi="Arial" w:cs="Arial"/>
+        </w:rPr>
+        <w:t>T</w:t>
+      </w:r>
+      <w:r>
+        <w:rPr>
+          <w:rFonts w:ascii="Arial" w:hAnsi="Arial" w:cs="Arial"/>
+        </w:rPr>
+        <w:t>BS</w:t>
+      </w:r>
+      <w:r>
+        <w:rPr>
+          <w:rFonts w:ascii="Arial" w:hAnsi="Arial" w:cs="Arial"/>
+        </w:rPr>
+        <w:t xml:space="preserve">-Tween + </w:t>
       </w:r>
       <w:proofErr w:type="gramStart"/>
       <w:r>
         <w:rPr>
           <w:rFonts w:ascii="Arial" w:hAnsi="Arial" w:cs="Arial"/>
         </w:rPr>
-        <w:t>mini-gel</w:t>
+        <w:t>Milk</w:t>
       </w:r>
       <w:proofErr w:type="gramEnd"/>
-      <w:r>
-        <w:rPr>
-          <w:rFonts w:ascii="Arial" w:hAnsi="Arial" w:cs="Arial"/>
-        </w:rPr>
-        <w:t>).</w:t>
-      </w:r>
-    </w:p>
-    <w:p>
-      <w:pPr>
-        <w:jc w:val="both"/>
-        <w:rPr>
-          <w:rFonts w:ascii="Arial" w:hAnsi="Arial" w:cs="Arial"/>
-        </w:rPr>
-      </w:pPr>
-      <w:r>
-        <w:rPr>
-          <w:rFonts w:ascii="Arial" w:hAnsi="Arial" w:cs="Arial"/>
-        </w:rPr>
-        <w:t xml:space="preserve">Stain membrane with Ponceau and remove background stain with 5% (v/v) acetic acid to confirm protein transfer (scan the membrane). Wash the membrane with TBS-T (10 mM Tris-HCl pH 8, 150 mM NaCl, 0.05% (v/v) Tween-20) to remove Ponceau stain. Block the membrane with TBS-T containing 5% (w/v) semi-dried milk powder for 1h at room temperature. </w:t>
-      </w:r>
-    </w:p>
-    <w:p>
-      <w:pPr>
-        <w:spacing w:after="0" w:line="240" w:lineRule="auto"/>
-        <w:rPr>
-          <w:rFonts w:ascii="Arial" w:hAnsi="Arial" w:cs="Arial"/>
-        </w:rPr>
-      </w:pPr>
-    </w:p>
-    <w:p>
-      <w:pPr>
-        <w:spacing w:after="0" w:line="240" w:lineRule="auto"/>
-        <w:rPr>
-          <w:rFonts w:ascii="Arial" w:hAnsi="Arial" w:cs="Arial"/>
-        </w:rPr>
-      </w:pPr>
-      <w:r>
-        <w:rPr>
-          <w:rFonts w:ascii="Arial" w:hAnsi="Arial" w:cs="Arial"/>
-        </w:rPr>
-        <w:t xml:space="preserve">F] </w:t>
-      </w:r>
-      <w:r>
-        <w:rPr>
-          <w:rFonts w:ascii="Arial" w:hAnsi="Arial" w:cs="Arial"/>
+    </w:p>
+    <w:p>
+      <w:pPr>
+        <w:pStyle w:val="ListParagraph"/>
+        <w:numPr>
+          <w:ilvl w:val="0"/>
+          <w:numId w:val="4"/>
+        </w:numPr>
+        <w:jc w:val="both"/>
+        <w:rPr>
+          <w:rFonts w:ascii="Arial" w:hAnsi="Arial" w:cs="Arial"/>
+        </w:rPr>
+      </w:pPr>
+      <w:r>
+        <w:rPr>
+          <w:rFonts w:ascii="Arial" w:hAnsi="Arial" w:cs="Arial"/>
+        </w:rPr>
+        <w:t xml:space="preserve">Save 40 mL of TBS-Tween + Milk for antibodies </w:t>
+      </w:r>
+      <w:proofErr w:type="gramStart"/>
+      <w:r>
+        <w:rPr>
+          <w:rFonts w:ascii="Arial" w:hAnsi="Arial" w:cs="Arial"/>
+        </w:rPr>
+        <w:t>later on</w:t>
+      </w:r>
+      <w:proofErr w:type="gramEnd"/>
+      <w:r>
+        <w:rPr>
+          <w:rFonts w:ascii="Arial" w:hAnsi="Arial" w:cs="Arial"/>
+        </w:rPr>
+        <w:t xml:space="preserve">  </w:t>
+      </w:r>
+    </w:p>
+    <w:p>
+      <w:pPr>
+        <w:pStyle w:val="ListParagraph"/>
+        <w:numPr>
+          <w:ilvl w:val="0"/>
+          <w:numId w:val="4"/>
+        </w:numPr>
+        <w:jc w:val="both"/>
+        <w:rPr>
+          <w:rFonts w:ascii="Arial" w:hAnsi="Arial" w:cs="Arial"/>
+        </w:rPr>
+      </w:pPr>
+      <w:r>
+        <w:rPr>
+          <w:rFonts w:ascii="Arial" w:hAnsi="Arial" w:cs="Arial"/>
+        </w:rPr>
+        <w:t xml:space="preserve">Remove transfer chamber from fridge and take out </w:t>
+      </w:r>
+      <w:proofErr w:type="gramStart"/>
+      <w:r>
+        <w:rPr>
+          <w:rFonts w:ascii="Arial" w:hAnsi="Arial" w:cs="Arial"/>
+        </w:rPr>
+        <w:t>cassette</w:t>
+      </w:r>
+      <w:proofErr w:type="gramEnd"/>
+      <w:r>
+        <w:rPr>
+          <w:rFonts w:ascii="Arial" w:hAnsi="Arial" w:cs="Arial"/>
+        </w:rPr>
+        <w:t xml:space="preserve"> </w:t>
+      </w:r>
+    </w:p>
+    <w:p>
+      <w:pPr>
+        <w:pStyle w:val="ListParagraph"/>
+        <w:numPr>
+          <w:ilvl w:val="0"/>
+          <w:numId w:val="4"/>
+        </w:numPr>
+        <w:jc w:val="both"/>
+        <w:rPr>
+          <w:rFonts w:ascii="Arial" w:hAnsi="Arial" w:cs="Arial"/>
+        </w:rPr>
+      </w:pPr>
+      <w:r>
+        <w:rPr>
+          <w:rFonts w:ascii="Arial" w:hAnsi="Arial" w:cs="Arial"/>
+        </w:rPr>
+        <w:t xml:space="preserve">Carefully remove the membrane from the gel and place membranes in light sensitive black boxes with TBS-Tween and rock for 5 minutes </w:t>
+      </w:r>
+    </w:p>
+    <w:p>
+      <w:pPr>
+        <w:pStyle w:val="ListParagraph"/>
+        <w:numPr>
+          <w:ilvl w:val="0"/>
+          <w:numId w:val="4"/>
+        </w:numPr>
+        <w:jc w:val="both"/>
+        <w:rPr>
+          <w:rFonts w:ascii="Arial" w:hAnsi="Arial" w:cs="Arial"/>
+        </w:rPr>
+      </w:pPr>
+      <w:r>
+        <w:rPr>
+          <w:rFonts w:ascii="Arial" w:hAnsi="Arial" w:cs="Arial"/>
+        </w:rPr>
+        <w:t xml:space="preserve">Pour out TBS-Tween and pour </w:t>
+      </w:r>
+      <w:r>
+        <w:rPr>
+          <w:rFonts w:ascii="Arial" w:hAnsi="Arial" w:cs="Arial"/>
+        </w:rPr>
+        <w:t>in TBS-Tween + Milk to</w:t>
+      </w:r>
+      <w:r>
+        <w:rPr>
+          <w:rFonts w:ascii="Arial" w:hAnsi="Arial" w:cs="Arial"/>
+        </w:rPr>
+        <w:t xml:space="preserve"> boxes with </w:t>
+      </w:r>
+      <w:proofErr w:type="gramStart"/>
+      <w:r>
+        <w:rPr>
+          <w:rFonts w:ascii="Arial" w:hAnsi="Arial" w:cs="Arial"/>
+        </w:rPr>
+        <w:t>membranes</w:t>
+      </w:r>
+      <w:proofErr w:type="gramEnd"/>
+    </w:p>
+    <w:p>
+      <w:pPr>
+        <w:pStyle w:val="ListParagraph"/>
+        <w:numPr>
+          <w:ilvl w:val="0"/>
+          <w:numId w:val="4"/>
+        </w:numPr>
+        <w:jc w:val="both"/>
+        <w:rPr>
+          <w:rFonts w:ascii="Arial" w:hAnsi="Arial" w:cs="Arial"/>
+        </w:rPr>
+      </w:pPr>
+      <w:r>
+        <w:rPr>
+          <w:rFonts w:ascii="Arial" w:hAnsi="Arial" w:cs="Arial"/>
+        </w:rPr>
+        <w:t>Block the membranes for 1.5 hours</w:t>
+      </w:r>
+      <w:r>
+        <w:rPr>
+          <w:rFonts w:ascii="Arial" w:hAnsi="Arial" w:cs="Arial"/>
+        </w:rPr>
+        <w:t xml:space="preserve">. </w:t>
+      </w:r>
+    </w:p>
+    <w:p>
+      <w:pPr>
+        <w:jc w:val="both"/>
+        <w:rPr>
+          <w:rFonts w:ascii="Arial" w:hAnsi="Arial" w:cs="Arial"/>
+          <w:b/>
+          <w:bCs/>
           <w:u w:val="single"/>
         </w:rPr>
-        <w:t>Transferring proteins</w:t>
-      </w:r>
-      <w:r>
-        <w:rPr>
-          <w:rFonts w:ascii="Arial" w:hAnsi="Arial" w:cs="Arial"/>
-        </w:rPr>
-        <w:t xml:space="preserve"> [causing proteins to move out of the gel and onto the membrane]</w:t>
-      </w:r>
-    </w:p>
-    <w:p>
-      <w:pPr>
-        <w:spacing w:after="0" w:line="240" w:lineRule="auto"/>
-        <w:ind w:left="720"/>
+      </w:pPr>
+      <w:r>
+        <w:rPr>
+          <w:rFonts w:ascii="Arial" w:hAnsi="Arial" w:cs="Arial"/>
+          <w:b/>
+          <w:bCs/>
+          <w:u w:val="single"/>
+        </w:rPr>
+        <w:t xml:space="preserve">Primary Antibody </w:t>
+      </w:r>
+    </w:p>
+    <w:p>
+      <w:pPr>
+        <w:pStyle w:val="ListParagraph"/>
+        <w:numPr>
+          <w:ilvl w:val="0"/>
+          <w:numId w:val="5"/>
+        </w:numPr>
+        <w:jc w:val="both"/>
+        <w:rPr>
+          <w:rFonts w:ascii="Arial" w:hAnsi="Arial" w:cs="Arial"/>
+        </w:rPr>
+      </w:pPr>
+      <w:r>
+        <w:rPr>
+          <w:rFonts w:ascii="Arial" w:hAnsi="Arial" w:cs="Arial"/>
+        </w:rPr>
+        <w:t xml:space="preserve">After blocking, wash membraned in TBST 3 times for 5 minutes </w:t>
+      </w:r>
+      <w:proofErr w:type="gramStart"/>
+      <w:r>
+        <w:rPr>
+          <w:rFonts w:ascii="Arial" w:hAnsi="Arial" w:cs="Arial"/>
+        </w:rPr>
+        <w:t>each</w:t>
+      </w:r>
+      <w:proofErr w:type="gramEnd"/>
+      <w:r>
+        <w:rPr>
+          <w:rFonts w:ascii="Arial" w:hAnsi="Arial" w:cs="Arial"/>
+        </w:rPr>
+        <w:t xml:space="preserve"> </w:t>
+      </w:r>
+    </w:p>
+    <w:p>
+      <w:pPr>
+        <w:pStyle w:val="ListParagraph"/>
+        <w:numPr>
+          <w:ilvl w:val="0"/>
+          <w:numId w:val="5"/>
+        </w:numPr>
+        <w:jc w:val="both"/>
+        <w:rPr>
+          <w:rFonts w:ascii="Arial" w:hAnsi="Arial" w:cs="Arial"/>
+        </w:rPr>
+      </w:pPr>
+      <w:r>
+        <w:rPr>
+          <w:rFonts w:ascii="Arial" w:hAnsi="Arial" w:cs="Arial"/>
+        </w:rPr>
+        <w:t xml:space="preserve">During the last wash, make primary antibody dilution using 10mL of TBST + Milk for each </w:t>
+      </w:r>
+      <w:proofErr w:type="gramStart"/>
+      <w:r>
+        <w:rPr>
+          <w:rFonts w:ascii="Arial" w:hAnsi="Arial" w:cs="Arial"/>
+        </w:rPr>
+        <w:t>membrane</w:t>
+      </w:r>
+      <w:proofErr w:type="gramEnd"/>
+      <w:r>
+        <w:rPr>
+          <w:rFonts w:ascii="Arial" w:hAnsi="Arial" w:cs="Arial"/>
+        </w:rPr>
+        <w:t xml:space="preserve"> </w:t>
+      </w:r>
+    </w:p>
+    <w:p>
+      <w:pPr>
+        <w:pStyle w:val="ListParagraph"/>
+        <w:numPr>
+          <w:ilvl w:val="0"/>
+          <w:numId w:val="5"/>
+        </w:numPr>
+        <w:jc w:val="both"/>
+        <w:rPr>
+          <w:rFonts w:ascii="Arial" w:hAnsi="Arial" w:cs="Arial"/>
+        </w:rPr>
+      </w:pPr>
+      <w:r>
+        <w:rPr>
+          <w:rFonts w:ascii="Arial" w:hAnsi="Arial" w:cs="Arial"/>
+        </w:rPr>
+        <w:t xml:space="preserve">After washing membranes, put primary antibody in box with membranes and rock </w:t>
+      </w:r>
+      <w:r>
+        <w:rPr>
+          <w:rFonts w:ascii="Arial" w:hAnsi="Arial" w:cs="Arial"/>
+          <w:u w:val="single"/>
+        </w:rPr>
+        <w:t>overnight</w:t>
+      </w:r>
+      <w:r>
+        <w:rPr>
+          <w:rFonts w:ascii="Arial" w:hAnsi="Arial" w:cs="Arial"/>
+        </w:rPr>
+        <w:t xml:space="preserve"> in fridge.  </w:t>
+      </w:r>
+    </w:p>
+    <w:p>
+      <w:pPr>
+        <w:jc w:val="both"/>
+        <w:rPr>
+          <w:rFonts w:ascii="Arial" w:hAnsi="Arial" w:cs="Arial"/>
+          <w:b/>
+          <w:bCs/>
+          <w:u w:val="single"/>
+        </w:rPr>
+      </w:pPr>
+      <w:r>
+        <w:rPr>
+          <w:rFonts w:ascii="Arial" w:hAnsi="Arial" w:cs="Arial"/>
+          <w:b/>
+          <w:bCs/>
+          <w:u w:val="single"/>
+        </w:rPr>
+        <w:t>Secondary Antibody</w:t>
+      </w:r>
+    </w:p>
+    <w:p>
+      <w:pPr>
+        <w:pStyle w:val="ListParagraph"/>
+        <w:numPr>
+          <w:ilvl w:val="0"/>
+          <w:numId w:val="6"/>
+        </w:numPr>
+        <w:jc w:val="both"/>
+        <w:rPr>
+          <w:rFonts w:ascii="Arial" w:hAnsi="Arial" w:cs="Arial"/>
+        </w:rPr>
+      </w:pPr>
+      <w:r>
+        <w:rPr>
+          <w:rFonts w:ascii="Arial" w:hAnsi="Arial" w:cs="Arial"/>
+        </w:rPr>
+        <w:t xml:space="preserve">Take membranes out of fridge from overnight rocking and pour out primary </w:t>
+      </w:r>
+      <w:proofErr w:type="gramStart"/>
+      <w:r>
+        <w:rPr>
+          <w:rFonts w:ascii="Arial" w:hAnsi="Arial" w:cs="Arial"/>
+        </w:rPr>
+        <w:t>antibody</w:t>
+      </w:r>
+      <w:proofErr w:type="gramEnd"/>
+      <w:r>
+        <w:rPr>
+          <w:rFonts w:ascii="Arial" w:hAnsi="Arial" w:cs="Arial"/>
+        </w:rPr>
+        <w:t xml:space="preserve"> </w:t>
+      </w:r>
+    </w:p>
+    <w:p>
+      <w:pPr>
+        <w:pStyle w:val="ListParagraph"/>
+        <w:numPr>
+          <w:ilvl w:val="0"/>
+          <w:numId w:val="6"/>
+        </w:numPr>
+        <w:jc w:val="both"/>
+        <w:rPr>
+          <w:rFonts w:ascii="Arial" w:hAnsi="Arial" w:cs="Arial"/>
+        </w:rPr>
+      </w:pPr>
+      <w:r>
+        <w:rPr>
+          <w:rFonts w:ascii="Arial" w:hAnsi="Arial" w:cs="Arial"/>
+        </w:rPr>
+        <w:t xml:space="preserve">Wash membranes in TBST 3 times for 5 minutes each </w:t>
+      </w:r>
+    </w:p>
+    <w:p>
+      <w:pPr>
+        <w:pStyle w:val="ListParagraph"/>
+        <w:numPr>
+          <w:ilvl w:val="0"/>
+          <w:numId w:val="6"/>
+        </w:numPr>
+        <w:jc w:val="both"/>
+        <w:rPr>
+          <w:rFonts w:ascii="Arial" w:hAnsi="Arial" w:cs="Arial"/>
+        </w:rPr>
+      </w:pPr>
+      <w:r>
+        <w:rPr>
+          <w:rFonts w:ascii="Arial" w:hAnsi="Arial" w:cs="Arial"/>
+          <w:b/>
+          <w:bCs/>
+        </w:rPr>
+        <w:t xml:space="preserve">Turn off lights to make secondary antibody dilution </w:t>
+      </w:r>
+      <w:r>
+        <w:rPr>
+          <w:rFonts w:ascii="Arial" w:hAnsi="Arial" w:cs="Arial"/>
+        </w:rPr>
+        <w:t xml:space="preserve">using 10mL of TBST + Milk for each </w:t>
+      </w:r>
+      <w:proofErr w:type="gramStart"/>
+      <w:r>
+        <w:rPr>
+          <w:rFonts w:ascii="Arial" w:hAnsi="Arial" w:cs="Arial"/>
+        </w:rPr>
+        <w:t>membrane</w:t>
+      </w:r>
+      <w:proofErr w:type="gramEnd"/>
+    </w:p>
+    <w:p>
+      <w:pPr>
+        <w:pStyle w:val="ListParagraph"/>
+        <w:numPr>
+          <w:ilvl w:val="0"/>
+          <w:numId w:val="6"/>
+        </w:numPr>
+        <w:jc w:val="both"/>
+        <w:rPr>
+          <w:rFonts w:ascii="Arial" w:hAnsi="Arial" w:cs="Arial"/>
+        </w:rPr>
+      </w:pPr>
+      <w:r>
+        <w:rPr>
+          <w:rFonts w:ascii="Arial" w:hAnsi="Arial" w:cs="Arial"/>
+        </w:rPr>
+        <w:t xml:space="preserve">Pour out last wash of TBST and pour in secondary antibody dilution to black light sensitive </w:t>
+      </w:r>
+      <w:proofErr w:type="gramStart"/>
+      <w:r>
+        <w:rPr>
+          <w:rFonts w:ascii="Arial" w:hAnsi="Arial" w:cs="Arial"/>
+        </w:rPr>
+        <w:t>boxes</w:t>
+      </w:r>
+      <w:proofErr w:type="gramEnd"/>
+    </w:p>
+    <w:p>
+      <w:pPr>
+        <w:pStyle w:val="ListParagraph"/>
+        <w:numPr>
+          <w:ilvl w:val="0"/>
+          <w:numId w:val="6"/>
+        </w:numPr>
+        <w:jc w:val="both"/>
+        <w:rPr>
+          <w:rFonts w:ascii="Arial" w:hAnsi="Arial" w:cs="Arial"/>
+        </w:rPr>
+      </w:pPr>
+      <w:r>
+        <w:rPr>
+          <w:rFonts w:ascii="Arial" w:hAnsi="Arial" w:cs="Arial"/>
+        </w:rPr>
+        <w:t xml:space="preserve">Places boxes with membranes on rocker under tin foil and let rock for 1 </w:t>
+      </w:r>
+      <w:proofErr w:type="gramStart"/>
+      <w:r>
+        <w:rPr>
+          <w:rFonts w:ascii="Arial" w:hAnsi="Arial" w:cs="Arial"/>
+        </w:rPr>
+        <w:t>hour</w:t>
+      </w:r>
+      <w:proofErr w:type="gramEnd"/>
+    </w:p>
+    <w:p>
+      <w:pPr>
+        <w:jc w:val="both"/>
+        <w:rPr>
+          <w:rFonts w:ascii="Arial" w:hAnsi="Arial" w:cs="Arial"/>
+          <w:b/>
+          <w:bCs/>
+          <w:u w:val="single"/>
+        </w:rPr>
+      </w:pPr>
+      <w:r>
+        <w:rPr>
+          <w:rFonts w:ascii="Arial" w:hAnsi="Arial" w:cs="Arial"/>
+          <w:b/>
+          <w:bCs/>
+          <w:u w:val="single"/>
+        </w:rPr>
+        <w:t>Imaging</w:t>
+      </w:r>
+      <w:r>
+        <w:rPr>
+          <w:rFonts w:ascii="Arial" w:hAnsi="Arial" w:cs="Arial"/>
+          <w:b/>
+          <w:bCs/>
+          <w:u w:val="single"/>
+        </w:rPr>
+        <w:t xml:space="preserve"> – All imaging must be done with lights </w:t>
+      </w:r>
+      <w:proofErr w:type="gramStart"/>
+      <w:r>
+        <w:rPr>
+          <w:rFonts w:ascii="Arial" w:hAnsi="Arial" w:cs="Arial"/>
+          <w:b/>
+          <w:bCs/>
+          <w:u w:val="single"/>
+        </w:rPr>
+        <w:t>off</w:t>
+      </w:r>
+      <w:proofErr w:type="gramEnd"/>
+      <w:r>
+        <w:rPr>
+          <w:rFonts w:ascii="Arial" w:hAnsi="Arial" w:cs="Arial"/>
+          <w:b/>
+          <w:bCs/>
+          <w:u w:val="single"/>
+        </w:rPr>
+        <w:t xml:space="preserve"> </w:t>
+      </w:r>
+    </w:p>
+    <w:p>
+      <w:pPr>
+        <w:pStyle w:val="ListParagraph"/>
+        <w:numPr>
+          <w:ilvl w:val="0"/>
+          <w:numId w:val="7"/>
+        </w:numPr>
+        <w:jc w:val="both"/>
+        <w:rPr>
+          <w:rFonts w:ascii="Arial" w:hAnsi="Arial" w:cs="Arial"/>
+        </w:rPr>
+      </w:pPr>
+      <w:r>
+        <w:rPr>
+          <w:rFonts w:ascii="Arial" w:hAnsi="Arial" w:cs="Arial"/>
+        </w:rPr>
+        <w:t xml:space="preserve">Wash membranes after secondary antibodies in TBST 3 times for 5 minutes each </w:t>
+      </w:r>
+    </w:p>
+    <w:p>
+      <w:pPr>
+        <w:pStyle w:val="ListParagraph"/>
+        <w:numPr>
+          <w:ilvl w:val="0"/>
+          <w:numId w:val="7"/>
+        </w:numPr>
+        <w:jc w:val="both"/>
+        <w:rPr>
+          <w:rFonts w:ascii="Arial" w:hAnsi="Arial" w:cs="Arial"/>
+        </w:rPr>
+      </w:pPr>
+      <w:r>
+        <w:rPr>
+          <w:rFonts w:ascii="Arial" w:hAnsi="Arial" w:cs="Arial"/>
+        </w:rPr>
+        <w:t xml:space="preserve">If </w:t>
+      </w:r>
+      <w:proofErr w:type="gramStart"/>
+      <w:r>
+        <w:rPr>
+          <w:rFonts w:ascii="Arial" w:hAnsi="Arial" w:cs="Arial"/>
+        </w:rPr>
+        <w:t>a</w:t>
+      </w:r>
+      <w:proofErr w:type="gramEnd"/>
+      <w:r>
+        <w:rPr>
+          <w:rFonts w:ascii="Arial" w:hAnsi="Arial" w:cs="Arial"/>
+        </w:rPr>
+        <w:t xml:space="preserve"> </w:t>
+      </w:r>
+      <w:r>
+        <w:rPr>
+          <w:rFonts w:ascii="Arial" w:hAnsi="Arial" w:cs="Arial"/>
+          <w:u w:val="single"/>
+        </w:rPr>
+        <w:t>HRP-Conjugated</w:t>
+      </w:r>
+      <w:r>
+        <w:rPr>
+          <w:rFonts w:ascii="Arial" w:hAnsi="Arial" w:cs="Arial"/>
+        </w:rPr>
+        <w:t xml:space="preserve"> secondary antibody was used, use ECL </w:t>
+      </w:r>
+      <w:r>
+        <w:rPr>
+          <w:rFonts w:ascii="Arial" w:hAnsi="Arial" w:cs="Arial"/>
+        </w:rPr>
+        <w:t xml:space="preserve">signalling reagent to develop by combining 3mL of each reagent and placing membrane in mixture for 60 seconds before imaging </w:t>
+      </w:r>
+    </w:p>
+    <w:p>
+      <w:pPr>
+        <w:pStyle w:val="ListParagraph"/>
+        <w:numPr>
+          <w:ilvl w:val="1"/>
+          <w:numId w:val="3"/>
+        </w:numPr>
+        <w:jc w:val="both"/>
+        <w:rPr>
+          <w:rFonts w:ascii="Arial" w:hAnsi="Arial" w:cs="Arial"/>
+        </w:rPr>
+      </w:pPr>
+      <w:r>
+        <w:rPr>
+          <w:rFonts w:ascii="Arial" w:hAnsi="Arial" w:cs="Arial"/>
+        </w:rPr>
+        <w:t xml:space="preserve">Take membrane out of reagent and place face down on </w:t>
+      </w:r>
+      <w:proofErr w:type="spellStart"/>
+      <w:r>
+        <w:rPr>
+          <w:rFonts w:ascii="Arial" w:hAnsi="Arial" w:cs="Arial"/>
+        </w:rPr>
+        <w:t>chemidoc</w:t>
+      </w:r>
+      <w:proofErr w:type="spellEnd"/>
+      <w:r>
+        <w:rPr>
+          <w:rFonts w:ascii="Arial" w:hAnsi="Arial" w:cs="Arial"/>
+        </w:rPr>
+        <w:t xml:space="preserve"> in room 531</w:t>
+      </w:r>
+    </w:p>
+    <w:p>
+      <w:pPr>
+        <w:pStyle w:val="ListParagraph"/>
+        <w:numPr>
+          <w:ilvl w:val="1"/>
+          <w:numId w:val="3"/>
+        </w:numPr>
+        <w:jc w:val="both"/>
+        <w:rPr>
+          <w:rFonts w:ascii="Arial" w:hAnsi="Arial" w:cs="Arial"/>
+        </w:rPr>
+      </w:pPr>
+      <w:r>
+        <w:rPr>
+          <w:rFonts w:ascii="Arial" w:hAnsi="Arial" w:cs="Arial"/>
+        </w:rPr>
+        <w:t xml:space="preserve">Use chemiluminescent blot application to image </w:t>
+      </w:r>
+      <w:proofErr w:type="gramStart"/>
+      <w:r>
+        <w:rPr>
+          <w:rFonts w:ascii="Arial" w:hAnsi="Arial" w:cs="Arial"/>
+        </w:rPr>
+        <w:t>membranes</w:t>
+      </w:r>
+      <w:proofErr w:type="gramEnd"/>
+    </w:p>
+    <w:p>
+      <w:pPr>
+        <w:pStyle w:val="ListParagraph"/>
+        <w:numPr>
+          <w:ilvl w:val="0"/>
+          <w:numId w:val="7"/>
+        </w:numPr>
+        <w:jc w:val="both"/>
+        <w:rPr>
+          <w:rFonts w:ascii="Arial" w:hAnsi="Arial" w:cs="Arial"/>
+        </w:rPr>
+      </w:pPr>
+      <w:r>
+        <w:rPr>
+          <w:rFonts w:ascii="Arial" w:hAnsi="Arial" w:cs="Arial"/>
+        </w:rPr>
+        <w:t xml:space="preserve">If </w:t>
+      </w:r>
+      <w:proofErr w:type="gramStart"/>
+      <w:r>
+        <w:rPr>
+          <w:rFonts w:ascii="Arial" w:hAnsi="Arial" w:cs="Arial"/>
+        </w:rPr>
+        <w:t>a</w:t>
+      </w:r>
+      <w:proofErr w:type="gramEnd"/>
+      <w:r>
+        <w:rPr>
+          <w:rFonts w:ascii="Arial" w:hAnsi="Arial" w:cs="Arial"/>
+        </w:rPr>
+        <w:t xml:space="preserve"> </w:t>
+      </w:r>
+      <w:r>
+        <w:rPr>
+          <w:rFonts w:ascii="Arial" w:hAnsi="Arial" w:cs="Arial"/>
+          <w:u w:val="single"/>
+        </w:rPr>
+        <w:t>Alexa</w:t>
+      </w:r>
+      <w:r>
+        <w:rPr>
+          <w:rFonts w:ascii="Arial" w:hAnsi="Arial" w:cs="Arial"/>
+          <w:u w:val="single"/>
+        </w:rPr>
+        <w:t xml:space="preserve"> </w:t>
+      </w:r>
+      <w:r>
+        <w:rPr>
+          <w:rFonts w:ascii="Arial" w:hAnsi="Arial" w:cs="Arial"/>
+          <w:u w:val="single"/>
+        </w:rPr>
+        <w:t>Fl</w:t>
+      </w:r>
+      <w:r>
+        <w:rPr>
+          <w:rFonts w:ascii="Arial" w:hAnsi="Arial" w:cs="Arial"/>
+          <w:u w:val="single"/>
+        </w:rPr>
+        <w:t>uor conjugated</w:t>
+      </w:r>
+      <w:r>
+        <w:rPr>
+          <w:rFonts w:ascii="Arial" w:hAnsi="Arial" w:cs="Arial"/>
+        </w:rPr>
+        <w:t xml:space="preserve"> secondary antibody was used, take membranes out of TBST and place between two pieces of filter paper and in a dark box to let dry for 10 minutes </w:t>
+      </w:r>
+    </w:p>
+    <w:p>
+      <w:pPr>
+        <w:pStyle w:val="ListParagraph"/>
+        <w:numPr>
+          <w:ilvl w:val="1"/>
+          <w:numId w:val="3"/>
+        </w:numPr>
+        <w:jc w:val="both"/>
+        <w:rPr>
+          <w:rFonts w:ascii="Arial" w:hAnsi="Arial" w:cs="Arial"/>
+        </w:rPr>
+      </w:pPr>
+      <w:r>
+        <w:rPr>
+          <w:rFonts w:ascii="Arial" w:hAnsi="Arial" w:cs="Arial"/>
+        </w:rPr>
+        <w:t xml:space="preserve">Take membrane out of filter paper and place face down on </w:t>
+      </w:r>
+      <w:proofErr w:type="spellStart"/>
+      <w:r>
+        <w:rPr>
+          <w:rFonts w:ascii="Arial" w:hAnsi="Arial" w:cs="Arial"/>
+        </w:rPr>
+        <w:t>chemidoc</w:t>
+      </w:r>
+      <w:proofErr w:type="spellEnd"/>
+      <w:r>
+        <w:rPr>
+          <w:rFonts w:ascii="Arial" w:hAnsi="Arial" w:cs="Arial"/>
+        </w:rPr>
+        <w:t xml:space="preserve"> in room </w:t>
+      </w:r>
+      <w:proofErr w:type="gramStart"/>
+      <w:r>
+        <w:rPr>
+          <w:rFonts w:ascii="Arial" w:hAnsi="Arial" w:cs="Arial"/>
+        </w:rPr>
+        <w:t>518</w:t>
+      </w:r>
+      <w:proofErr w:type="gramEnd"/>
+    </w:p>
+    <w:p>
+      <w:pPr>
+        <w:pStyle w:val="ListParagraph"/>
+        <w:numPr>
+          <w:ilvl w:val="1"/>
+          <w:numId w:val="3"/>
+        </w:numPr>
+        <w:jc w:val="both"/>
         <w:rPr>
           <w:rFonts w:ascii="Arial" w:hAnsi="Arial" w:cs="Arial"/>
         </w:rPr>
@@ -1067,379 +2206,45 @@
           <w:rFonts w:ascii="Arial" w:hAnsi="Arial" w:cs="Arial"/>
         </w:rPr>
         <w:lastRenderedPageBreak/>
-        <w:t>1. Cut the nitrocellulose gel to fit the well decal Cut off the stacking gel where the wells are located so it is a square gel.  Place the membrane in the Tupperware box. Pour transfer buffer over it.</w:t>
-      </w:r>
-    </w:p>
-    <w:p>
-      <w:pPr>
-        <w:spacing w:after="0" w:line="240" w:lineRule="auto"/>
-        <w:rPr>
-          <w:rFonts w:ascii="Arial" w:hAnsi="Arial" w:cs="Arial"/>
-        </w:rPr>
-      </w:pPr>
-      <w:r>
-        <w:rPr>
-          <w:rFonts w:ascii="Arial" w:hAnsi="Arial" w:cs="Arial"/>
-        </w:rPr>
-        <w:tab/>
-      </w:r>
-      <w:r>
-        <w:rPr>
-          <w:rFonts w:ascii="Arial" w:hAnsi="Arial" w:cs="Arial"/>
-        </w:rPr>
-        <w:tab/>
-        <w:t>-Label “TBL” for Top Back Left on the membrane</w:t>
-      </w:r>
-    </w:p>
-    <w:p>
-      <w:pPr>
-        <w:spacing w:after="0" w:line="240" w:lineRule="auto"/>
-        <w:rPr>
-          <w:rFonts w:ascii="Arial" w:hAnsi="Arial" w:cs="Arial"/>
-        </w:rPr>
-      </w:pPr>
-      <w:r>
-        <w:rPr>
-          <w:rFonts w:ascii="Arial" w:hAnsi="Arial" w:cs="Arial"/>
-        </w:rPr>
-        <w:tab/>
-      </w:r>
-      <w:r>
-        <w:rPr>
-          <w:rFonts w:ascii="Arial" w:hAnsi="Arial" w:cs="Arial"/>
-        </w:rPr>
-        <w:tab/>
-        <w:t>-Label “1” and “10” on the other side</w:t>
-      </w:r>
-    </w:p>
-    <w:p>
-      <w:pPr>
-        <w:spacing w:after="0" w:line="240" w:lineRule="auto"/>
-        <w:ind w:left="720"/>
-        <w:rPr>
-          <w:rFonts w:ascii="Arial" w:hAnsi="Arial" w:cs="Arial"/>
-        </w:rPr>
-      </w:pPr>
-      <w:r>
-        <w:rPr>
-          <w:rFonts w:ascii="Arial" w:hAnsi="Arial" w:cs="Arial"/>
-        </w:rPr>
-        <w:t>Now take the glass plates apart gently and lift the spacer out. Using the space cut the BOTTOM LEFT portion of the gel.</w:t>
-      </w:r>
-    </w:p>
-    <w:p>
-      <w:pPr>
-        <w:spacing w:after="0" w:line="240" w:lineRule="auto"/>
-        <w:ind w:left="720"/>
-        <w:rPr>
-          <w:rFonts w:ascii="Arial" w:hAnsi="Arial" w:cs="Arial"/>
-        </w:rPr>
-      </w:pPr>
-      <w:r>
-        <w:rPr>
-          <w:rFonts w:ascii="Arial" w:hAnsi="Arial" w:cs="Arial"/>
-        </w:rPr>
-        <w:t>2. Lift the gel sheet up and place it delicately in the transfer buffer solution [in the Tupperware case] and rock for few minutes.</w:t>
-      </w:r>
-    </w:p>
-    <w:p>
-      <w:pPr>
-        <w:spacing w:after="0" w:line="240" w:lineRule="auto"/>
-        <w:ind w:firstLine="720"/>
-        <w:rPr>
-          <w:rFonts w:ascii="Arial" w:hAnsi="Arial" w:cs="Arial"/>
-        </w:rPr>
-      </w:pPr>
-      <w:r>
-        <w:rPr>
-          <w:rFonts w:ascii="Arial" w:hAnsi="Arial" w:cs="Arial"/>
-        </w:rPr>
-        <w:t xml:space="preserve">3. Rock the membranes and the gel in transfer buffer for 20 minutes. </w:t>
-      </w:r>
-    </w:p>
-    <w:p>
-      <w:pPr>
-        <w:spacing w:after="0" w:line="240" w:lineRule="auto"/>
-        <w:ind w:left="720"/>
-        <w:rPr>
-          <w:rFonts w:ascii="Arial" w:hAnsi="Arial" w:cs="Arial"/>
-        </w:rPr>
-      </w:pPr>
-      <w:r>
-        <w:rPr>
-          <w:rFonts w:ascii="Arial" w:hAnsi="Arial" w:cs="Arial"/>
-        </w:rPr>
-        <w:t>4. Take the western blot kit buffer case, dip the sponge in transfer buffer, followed by dipping 2 pieces of filter paper in the transfer buffer</w:t>
-      </w:r>
-    </w:p>
-    <w:p>
-      <w:pPr>
-        <w:spacing w:after="0" w:line="240" w:lineRule="auto"/>
-        <w:ind w:firstLine="720"/>
-        <w:rPr>
-          <w:rFonts w:ascii="Arial" w:hAnsi="Arial" w:cs="Arial"/>
-        </w:rPr>
-      </w:pPr>
-      <w:r>
-        <w:rPr>
-          <w:rFonts w:ascii="Arial" w:hAnsi="Arial" w:cs="Arial"/>
-        </w:rPr>
-        <w:t>5. Place the filter paper on the sponge.</w:t>
-      </w:r>
-    </w:p>
-    <w:p>
-      <w:pPr>
-        <w:spacing w:after="0" w:line="240" w:lineRule="auto"/>
-        <w:ind w:left="720"/>
-        <w:rPr>
-          <w:rFonts w:ascii="Arial" w:hAnsi="Arial" w:cs="Arial"/>
-        </w:rPr>
-      </w:pPr>
-      <w:r>
-        <w:rPr>
-          <w:rFonts w:ascii="Arial" w:hAnsi="Arial" w:cs="Arial"/>
-        </w:rPr>
-        <w:t>6. Lift the gel and place it on the paper [close to black side]. Avoid air bubbles. Put the membrane on it, followed by 2 pieces of paper and another sponge.</w:t>
-      </w:r>
-    </w:p>
-    <w:p>
-      <w:pPr>
-        <w:spacing w:after="0" w:line="240" w:lineRule="auto"/>
-        <w:rPr>
-          <w:rFonts w:ascii="Arial" w:hAnsi="Arial" w:cs="Arial"/>
-        </w:rPr>
-      </w:pPr>
-      <w:r>
-        <w:rPr>
-          <w:rFonts w:ascii="Arial" w:hAnsi="Arial" w:cs="Arial"/>
-        </w:rPr>
-        <w:tab/>
-        <w:t>-</w:t>
-      </w:r>
-      <w:r>
-        <w:rPr>
-          <w:rFonts w:ascii="Arial" w:hAnsi="Arial" w:cs="Arial"/>
-          <w:u w:val="single"/>
-        </w:rPr>
-        <w:t>Sandwich Cassette = Sponge, Filter Paper, Filter Paper, Gel, Membrane, Filter Paper, Filter Paper, Sponge</w:t>
-      </w:r>
-    </w:p>
-    <w:p>
-      <w:pPr>
-        <w:spacing w:after="0" w:line="240" w:lineRule="auto"/>
-        <w:rPr>
-          <w:rFonts w:ascii="Arial" w:hAnsi="Arial" w:cs="Arial"/>
-        </w:rPr>
-      </w:pPr>
-      <w:r>
-        <w:rPr>
-          <w:rFonts w:ascii="Arial" w:hAnsi="Arial" w:cs="Arial"/>
-        </w:rPr>
-        <w:t>7. Lock the case and place it vertically in the blotting chamber.</w:t>
-      </w:r>
-    </w:p>
-    <w:p>
-      <w:pPr>
-        <w:spacing w:after="0" w:line="240" w:lineRule="auto"/>
-        <w:rPr>
-          <w:rFonts w:ascii="Arial" w:hAnsi="Arial" w:cs="Arial"/>
-        </w:rPr>
-      </w:pPr>
-      <w:r>
-        <w:rPr>
-          <w:rFonts w:ascii="Arial" w:hAnsi="Arial" w:cs="Arial"/>
-        </w:rPr>
-        <w:tab/>
-        <w:t>-place the hinges of the cassette facing upwards</w:t>
-      </w:r>
-    </w:p>
-    <w:p>
-      <w:pPr>
-        <w:spacing w:after="0" w:line="240" w:lineRule="auto"/>
-        <w:rPr>
-          <w:rFonts w:ascii="Arial" w:hAnsi="Arial" w:cs="Arial"/>
-        </w:rPr>
-      </w:pPr>
-      <w:r>
-        <w:rPr>
-          <w:rFonts w:ascii="Arial" w:hAnsi="Arial" w:cs="Arial"/>
-        </w:rPr>
-        <w:tab/>
-        <w:t>-Black to Black &amp; Red to Red</w:t>
-      </w:r>
-    </w:p>
-    <w:p>
-      <w:pPr>
-        <w:spacing w:after="0" w:line="240" w:lineRule="auto"/>
-        <w:rPr>
-          <w:rFonts w:ascii="Arial" w:hAnsi="Arial" w:cs="Arial"/>
-        </w:rPr>
-      </w:pPr>
-      <w:r>
-        <w:rPr>
-          <w:rFonts w:ascii="Arial" w:hAnsi="Arial" w:cs="Arial"/>
-        </w:rPr>
-        <w:tab/>
-      </w:r>
-      <w:r>
-        <w:rPr>
-          <w:rFonts w:ascii="Arial" w:hAnsi="Arial" w:cs="Arial"/>
-        </w:rPr>
-        <w:tab/>
-        <w:t>-Gel to the black and Membrane to the red electrodes</w:t>
-      </w:r>
-    </w:p>
-    <w:p>
-      <w:pPr>
-        <w:spacing w:after="0" w:line="240" w:lineRule="auto"/>
-        <w:rPr>
-          <w:rFonts w:ascii="Arial" w:hAnsi="Arial" w:cs="Arial"/>
-        </w:rPr>
-      </w:pPr>
-      <w:r>
-        <w:rPr>
-          <w:rFonts w:ascii="Arial" w:hAnsi="Arial" w:cs="Arial"/>
-        </w:rPr>
-        <w:tab/>
-      </w:r>
-      <w:r>
-        <w:rPr>
-          <w:rFonts w:ascii="Arial" w:hAnsi="Arial" w:cs="Arial"/>
-        </w:rPr>
-        <w:tab/>
-        <w:t>-Place the black part of the cassette to the black electrodes</w:t>
-      </w:r>
-    </w:p>
-    <w:p>
-      <w:pPr>
-        <w:spacing w:after="0" w:line="240" w:lineRule="auto"/>
-        <w:rPr>
-          <w:rFonts w:ascii="Arial" w:hAnsi="Arial" w:cs="Arial"/>
-        </w:rPr>
-      </w:pPr>
-      <w:r>
-        <w:rPr>
-          <w:rFonts w:ascii="Arial" w:hAnsi="Arial" w:cs="Arial"/>
-        </w:rPr>
-        <w:tab/>
-      </w:r>
-      <w:r>
-        <w:rPr>
-          <w:rFonts w:ascii="Arial" w:hAnsi="Arial" w:cs="Arial"/>
-        </w:rPr>
-        <w:tab/>
-        <w:t>-Place the grey part of the cassette to the red electrodes</w:t>
-      </w:r>
-    </w:p>
-    <w:p>
-      <w:pPr>
-        <w:spacing w:after="0" w:line="240" w:lineRule="auto"/>
-        <w:rPr>
-          <w:rFonts w:ascii="Arial" w:hAnsi="Arial" w:cs="Arial"/>
-        </w:rPr>
-      </w:pPr>
-      <w:r>
-        <w:rPr>
-          <w:rFonts w:ascii="Arial" w:hAnsi="Arial" w:cs="Arial"/>
-        </w:rPr>
-        <w:tab/>
-      </w:r>
-    </w:p>
-    <w:p>
-      <w:pPr>
-        <w:spacing w:after="0" w:line="240" w:lineRule="auto"/>
-        <w:rPr>
-          <w:rFonts w:ascii="Arial" w:hAnsi="Arial" w:cs="Arial"/>
-          <w:u w:val="single"/>
-        </w:rPr>
-      </w:pPr>
-      <w:r>
-        <w:rPr>
-          <w:rFonts w:ascii="Arial" w:hAnsi="Arial" w:cs="Arial"/>
-        </w:rPr>
-        <w:t xml:space="preserve">G] </w:t>
-      </w:r>
-      <w:r>
-        <w:rPr>
-          <w:rFonts w:ascii="Arial" w:hAnsi="Arial" w:cs="Arial"/>
-          <w:u w:val="single"/>
-        </w:rPr>
-        <w:t xml:space="preserve">Blotting the </w:t>
+        <w:t xml:space="preserve">Image with wavelength indicated on secondary </w:t>
       </w:r>
       <w:proofErr w:type="gramStart"/>
       <w:r>
         <w:rPr>
           <w:rFonts w:ascii="Arial" w:hAnsi="Arial" w:cs="Arial"/>
-          <w:u w:val="single"/>
-        </w:rPr>
-        <w:t>proteins</w:t>
+        </w:rPr>
+        <w:t>antibody</w:t>
       </w:r>
       <w:proofErr w:type="gramEnd"/>
-    </w:p>
-    <w:p>
-      <w:pPr>
-        <w:spacing w:after="0" w:line="240" w:lineRule="auto"/>
-        <w:ind w:left="720"/>
-        <w:rPr>
-          <w:rFonts w:ascii="Arial" w:hAnsi="Arial" w:cs="Arial"/>
-        </w:rPr>
-      </w:pPr>
-      <w:r>
-        <w:rPr>
-          <w:rFonts w:ascii="Arial" w:hAnsi="Arial" w:cs="Arial"/>
-        </w:rPr>
-        <w:t>1. Fill the chamber with transfer buffer and put the case [containing sponge, membrane, and gels sheet].</w:t>
-      </w:r>
-    </w:p>
-    <w:p>
-      <w:pPr>
-        <w:spacing w:after="0" w:line="240" w:lineRule="auto"/>
-        <w:ind w:left="720"/>
-        <w:rPr>
-          <w:rFonts w:ascii="Arial" w:hAnsi="Arial" w:cs="Arial"/>
-        </w:rPr>
-      </w:pPr>
-      <w:r>
-        <w:rPr>
-          <w:rFonts w:ascii="Arial" w:hAnsi="Arial" w:cs="Arial"/>
-        </w:rPr>
-        <w:t xml:space="preserve">2. Put a stir bar in the bottom of the chamber so the transfer buffer is mixing while the machine runs.  Set the stir bar to 3 and a half.  </w:t>
-      </w:r>
-    </w:p>
-    <w:p>
-      <w:pPr>
-        <w:spacing w:after="0" w:line="240" w:lineRule="auto"/>
-        <w:ind w:firstLine="720"/>
-        <w:rPr>
-          <w:rFonts w:ascii="Arial" w:hAnsi="Arial" w:cs="Arial"/>
-        </w:rPr>
-      </w:pPr>
-      <w:r>
-        <w:rPr>
-          <w:rFonts w:ascii="Arial" w:hAnsi="Arial" w:cs="Arial"/>
-        </w:rPr>
-        <w:t xml:space="preserve">3. Leave the chamber connected at </w:t>
-      </w:r>
-      <w:r>
-        <w:rPr>
-          <w:rFonts w:ascii="Arial" w:hAnsi="Arial" w:cs="Arial"/>
-          <w:u w:val="single"/>
-        </w:rPr>
-        <w:t>5</w:t>
-      </w:r>
-      <w:r>
-        <w:rPr>
-          <w:rFonts w:ascii="Arial" w:hAnsi="Arial" w:cs="Arial"/>
-          <w:u w:val="single"/>
-        </w:rPr>
-        <w:t>0 mA for 2 and half – 3 hours</w:t>
-      </w:r>
-      <w:r>
-        <w:rPr>
-          <w:rFonts w:ascii="Arial" w:hAnsi="Arial" w:cs="Arial"/>
-        </w:rPr>
-        <w:t>.</w:t>
-      </w:r>
+      <w:r>
+        <w:rPr>
+          <w:rFonts w:ascii="Arial" w:hAnsi="Arial" w:cs="Arial"/>
+        </w:rPr>
+        <w:t xml:space="preserve"> </w:t>
+      </w:r>
+    </w:p>
+    <w:p>
+      <w:pPr>
+        <w:jc w:val="both"/>
+        <w:rPr>
+          <w:rFonts w:ascii="Arial" w:hAnsi="Arial" w:cs="Arial"/>
+        </w:rPr>
+      </w:pPr>
+      <w:r>
+        <w:rPr>
+          <w:rFonts w:ascii="Arial" w:hAnsi="Arial" w:cs="Arial"/>
+        </w:rPr>
+        <w:t>**After imaging you may want to perform a Ponceau total protein stain on the membranes. See Ponceau Stain Protocol for more information**</w:t>
+      </w:r>
+    </w:p>
+    <w:p>
+      <w:pPr>
+        <w:pStyle w:val="ListParagraph"/>
+        <w:jc w:val="both"/>
+        <w:rPr>
+          <w:rFonts w:ascii="Arial" w:hAnsi="Arial" w:cs="Arial"/>
+        </w:rPr>
+      </w:pPr>
     </w:p>
     <w:p/>
     <w:sectPr>
@@ -1505,6 +2310,273 @@
 <file path=word/numbering.xml><?xml version="1.0" encoding="utf-8"?>
 <w:numbering xmlns:wpc="http://schemas.microsoft.com/office/word/2010/wordprocessingCanvas" xmlns:cx="http://schemas.microsoft.com/office/drawing/2014/chartex" xmlns:cx1="http://schemas.microsoft.com/office/drawing/2015/9/8/chartex" xmlns:cx2="http://schemas.microsoft.com/office/drawing/2015/10/21/chartex" xmlns:cx3="http://schemas.microsoft.com/office/drawing/2016/5/9/chartex" xmlns:cx4="http://schemas.microsoft.com/office/drawing/2016/5/10/chartex" xmlns:cx5="http://schemas.microsoft.com/office/drawing/2016/5/11/chartex" xmlns:cx6="http://schemas.microsoft.com/office/drawing/2016/5/12/chartex" xmlns:cx7="http://schemas.microsoft.com/office/drawing/2016/5/13/chartex" xmlns:cx8="http://schemas.microsoft.com/office/drawing/2016/5/14/chartex" xmlns:mc="http://schemas.openxmlformats.org/markup-compatibility/2006" xmlns:aink="http://schemas.microsoft.com/office/drawing/2016/ink" xmlns:am3d="http://schemas.microsoft.com/office/drawing/2017/model3d" xmlns:o="urn:schemas-microsoft-com:office:office" xmlns:oel="http://schemas.microsoft.com/office/2019/extlst" xmlns:r="http://schemas.openxmlformats.org/officeDocument/2006/relationships" xmlns:m="http://schemas.openxmlformats.org/officeDocument/2006/math" xmlns:v="urn:schemas-microsoft-com:vml" xmlns:wp14="http://schemas.microsoft.com/office/word/2010/wordprocessingDrawing" xmlns:wp="http://schemas.openxmlformats.org/drawingml/2006/wordprocessingDrawing" xmlns:w10="urn:schemas-microsoft-com:office:word" xmlns:w="http://schemas.openxmlformats.org/wordprocessingml/2006/main" xmlns:w14="http://schemas.microsoft.com/office/word/2010/wordml" xmlns:w15="http://schemas.microsoft.com/office/word/2012/wordml" xmlns:w16cex="http://schemas.microsoft.com/office/word/2018/wordml/cex" xmlns:w16cid="http://schemas.microsoft.com/office/word/2016/wordml/cid" xmlns:w16="http://schemas.microsoft.com/office/word/2018/wordml" xmlns:w16sdtdh="http://schemas.microsoft.com/office/word/2020/wordml/sdtdatahash" xmlns:w16se="http://schemas.microsoft.com/office/word/2015/wordml/symex" xmlns:wpg="http://schemas.microsoft.com/office/word/2010/wordprocessingGroup" xmlns:wpi="http://schemas.microsoft.com/office/word/2010/wordprocessingInk" xmlns:wne="http://schemas.microsoft.com/office/word/2006/wordml" xmlns:wps="http://schemas.microsoft.com/office/word/2010/wordprocessingShape" mc:Ignorable="w14 w15 w16se w16cid w16 w16cex w16sdtdh wp14">
   <w:abstractNum w:abstractNumId="0" w15:restartNumberingAfterBreak="0">
+    <w:nsid w:val="1F0A7218"/>
+    <w:multiLevelType w:val="hybridMultilevel"/>
+    <w:tmpl w:val="39EEC628"/>
+    <w:lvl w:ilvl="0" w:tplc="0409000F">
+      <w:start w:val="1"/>
+      <w:numFmt w:val="decimal"/>
+      <w:lvlText w:val="%1."/>
+      <w:lvlJc w:val="left"/>
+      <w:pPr>
+        <w:ind w:left="720" w:hanging="360"/>
+      </w:pPr>
+      <w:rPr>
+        <w:rFonts w:hint="default"/>
+      </w:rPr>
+    </w:lvl>
+    <w:lvl w:ilvl="1" w:tplc="04090019" w:tentative="1">
+      <w:start w:val="1"/>
+      <w:numFmt w:val="lowerLetter"/>
+      <w:lvlText w:val="%2."/>
+      <w:lvlJc w:val="left"/>
+      <w:pPr>
+        <w:ind w:left="1440" w:hanging="360"/>
+      </w:pPr>
+    </w:lvl>
+    <w:lvl w:ilvl="2" w:tplc="0409001B" w:tentative="1">
+      <w:start w:val="1"/>
+      <w:numFmt w:val="lowerRoman"/>
+      <w:lvlText w:val="%3."/>
+      <w:lvlJc w:val="right"/>
+      <w:pPr>
+        <w:ind w:left="2160" w:hanging="180"/>
+      </w:pPr>
+    </w:lvl>
+    <w:lvl w:ilvl="3" w:tplc="0409000F" w:tentative="1">
+      <w:start w:val="1"/>
+      <w:numFmt w:val="decimal"/>
+      <w:lvlText w:val="%4."/>
+      <w:lvlJc w:val="left"/>
+      <w:pPr>
+        <w:ind w:left="2880" w:hanging="360"/>
+      </w:pPr>
+    </w:lvl>
+    <w:lvl w:ilvl="4" w:tplc="04090019" w:tentative="1">
+      <w:start w:val="1"/>
+      <w:numFmt w:val="lowerLetter"/>
+      <w:lvlText w:val="%5."/>
+      <w:lvlJc w:val="left"/>
+      <w:pPr>
+        <w:ind w:left="3600" w:hanging="360"/>
+      </w:pPr>
+    </w:lvl>
+    <w:lvl w:ilvl="5" w:tplc="0409001B" w:tentative="1">
+      <w:start w:val="1"/>
+      <w:numFmt w:val="lowerRoman"/>
+      <w:lvlText w:val="%6."/>
+      <w:lvlJc w:val="right"/>
+      <w:pPr>
+        <w:ind w:left="4320" w:hanging="180"/>
+      </w:pPr>
+    </w:lvl>
+    <w:lvl w:ilvl="6" w:tplc="0409000F" w:tentative="1">
+      <w:start w:val="1"/>
+      <w:numFmt w:val="decimal"/>
+      <w:lvlText w:val="%7."/>
+      <w:lvlJc w:val="left"/>
+      <w:pPr>
+        <w:ind w:left="5040" w:hanging="360"/>
+      </w:pPr>
+    </w:lvl>
+    <w:lvl w:ilvl="7" w:tplc="04090019" w:tentative="1">
+      <w:start w:val="1"/>
+      <w:numFmt w:val="lowerLetter"/>
+      <w:lvlText w:val="%8."/>
+      <w:lvlJc w:val="left"/>
+      <w:pPr>
+        <w:ind w:left="5760" w:hanging="360"/>
+      </w:pPr>
+    </w:lvl>
+    <w:lvl w:ilvl="8" w:tplc="0409001B" w:tentative="1">
+      <w:start w:val="1"/>
+      <w:numFmt w:val="lowerRoman"/>
+      <w:lvlText w:val="%9."/>
+      <w:lvlJc w:val="right"/>
+      <w:pPr>
+        <w:ind w:left="6480" w:hanging="180"/>
+      </w:pPr>
+    </w:lvl>
+  </w:abstractNum>
+  <w:abstractNum w:abstractNumId="1" w15:restartNumberingAfterBreak="0">
+    <w:nsid w:val="27BB65BA"/>
+    <w:multiLevelType w:val="hybridMultilevel"/>
+    <w:tmpl w:val="68A29C50"/>
+    <w:lvl w:ilvl="0" w:tplc="0409000F">
+      <w:start w:val="1"/>
+      <w:numFmt w:val="decimal"/>
+      <w:lvlText w:val="%1."/>
+      <w:lvlJc w:val="left"/>
+      <w:pPr>
+        <w:ind w:left="720" w:hanging="360"/>
+      </w:pPr>
+      <w:rPr>
+        <w:rFonts w:hint="default"/>
+      </w:rPr>
+    </w:lvl>
+    <w:lvl w:ilvl="1" w:tplc="04090019" w:tentative="1">
+      <w:start w:val="1"/>
+      <w:numFmt w:val="lowerLetter"/>
+      <w:lvlText w:val="%2."/>
+      <w:lvlJc w:val="left"/>
+      <w:pPr>
+        <w:ind w:left="1440" w:hanging="360"/>
+      </w:pPr>
+    </w:lvl>
+    <w:lvl w:ilvl="2" w:tplc="0409001B" w:tentative="1">
+      <w:start w:val="1"/>
+      <w:numFmt w:val="lowerRoman"/>
+      <w:lvlText w:val="%3."/>
+      <w:lvlJc w:val="right"/>
+      <w:pPr>
+        <w:ind w:left="2160" w:hanging="180"/>
+      </w:pPr>
+    </w:lvl>
+    <w:lvl w:ilvl="3" w:tplc="0409000F" w:tentative="1">
+      <w:start w:val="1"/>
+      <w:numFmt w:val="decimal"/>
+      <w:lvlText w:val="%4."/>
+      <w:lvlJc w:val="left"/>
+      <w:pPr>
+        <w:ind w:left="2880" w:hanging="360"/>
+      </w:pPr>
+    </w:lvl>
+    <w:lvl w:ilvl="4" w:tplc="04090019" w:tentative="1">
+      <w:start w:val="1"/>
+      <w:numFmt w:val="lowerLetter"/>
+      <w:lvlText w:val="%5."/>
+      <w:lvlJc w:val="left"/>
+      <w:pPr>
+        <w:ind w:left="3600" w:hanging="360"/>
+      </w:pPr>
+    </w:lvl>
+    <w:lvl w:ilvl="5" w:tplc="0409001B" w:tentative="1">
+      <w:start w:val="1"/>
+      <w:numFmt w:val="lowerRoman"/>
+      <w:lvlText w:val="%6."/>
+      <w:lvlJc w:val="right"/>
+      <w:pPr>
+        <w:ind w:left="4320" w:hanging="180"/>
+      </w:pPr>
+    </w:lvl>
+    <w:lvl w:ilvl="6" w:tplc="0409000F" w:tentative="1">
+      <w:start w:val="1"/>
+      <w:numFmt w:val="decimal"/>
+      <w:lvlText w:val="%7."/>
+      <w:lvlJc w:val="left"/>
+      <w:pPr>
+        <w:ind w:left="5040" w:hanging="360"/>
+      </w:pPr>
+    </w:lvl>
+    <w:lvl w:ilvl="7" w:tplc="04090019" w:tentative="1">
+      <w:start w:val="1"/>
+      <w:numFmt w:val="lowerLetter"/>
+      <w:lvlText w:val="%8."/>
+      <w:lvlJc w:val="left"/>
+      <w:pPr>
+        <w:ind w:left="5760" w:hanging="360"/>
+      </w:pPr>
+    </w:lvl>
+    <w:lvl w:ilvl="8" w:tplc="0409001B" w:tentative="1">
+      <w:start w:val="1"/>
+      <w:numFmt w:val="lowerRoman"/>
+      <w:lvlText w:val="%9."/>
+      <w:lvlJc w:val="right"/>
+      <w:pPr>
+        <w:ind w:left="6480" w:hanging="180"/>
+      </w:pPr>
+    </w:lvl>
+  </w:abstractNum>
+  <w:abstractNum w:abstractNumId="2" w15:restartNumberingAfterBreak="0">
+    <w:nsid w:val="36372BA5"/>
+    <w:multiLevelType w:val="hybridMultilevel"/>
+    <w:tmpl w:val="4F36529E"/>
+    <w:lvl w:ilvl="0" w:tplc="0409000F">
+      <w:start w:val="1"/>
+      <w:numFmt w:val="decimal"/>
+      <w:lvlText w:val="%1."/>
+      <w:lvlJc w:val="left"/>
+      <w:pPr>
+        <w:ind w:left="720" w:hanging="360"/>
+      </w:pPr>
+      <w:rPr>
+        <w:rFonts w:hint="default"/>
+      </w:rPr>
+    </w:lvl>
+    <w:lvl w:ilvl="1" w:tplc="04090019" w:tentative="1">
+      <w:start w:val="1"/>
+      <w:numFmt w:val="lowerLetter"/>
+      <w:lvlText w:val="%2."/>
+      <w:lvlJc w:val="left"/>
+      <w:pPr>
+        <w:ind w:left="1440" w:hanging="360"/>
+      </w:pPr>
+    </w:lvl>
+    <w:lvl w:ilvl="2" w:tplc="0409001B" w:tentative="1">
+      <w:start w:val="1"/>
+      <w:numFmt w:val="lowerRoman"/>
+      <w:lvlText w:val="%3."/>
+      <w:lvlJc w:val="right"/>
+      <w:pPr>
+        <w:ind w:left="2160" w:hanging="180"/>
+      </w:pPr>
+    </w:lvl>
+    <w:lvl w:ilvl="3" w:tplc="0409000F" w:tentative="1">
+      <w:start w:val="1"/>
+      <w:numFmt w:val="decimal"/>
+      <w:lvlText w:val="%4."/>
+      <w:lvlJc w:val="left"/>
+      <w:pPr>
+        <w:ind w:left="2880" w:hanging="360"/>
+      </w:pPr>
+    </w:lvl>
+    <w:lvl w:ilvl="4" w:tplc="04090019" w:tentative="1">
+      <w:start w:val="1"/>
+      <w:numFmt w:val="lowerLetter"/>
+      <w:lvlText w:val="%5."/>
+      <w:lvlJc w:val="left"/>
+      <w:pPr>
+        <w:ind w:left="3600" w:hanging="360"/>
+      </w:pPr>
+    </w:lvl>
+    <w:lvl w:ilvl="5" w:tplc="0409001B" w:tentative="1">
+      <w:start w:val="1"/>
+      <w:numFmt w:val="lowerRoman"/>
+      <w:lvlText w:val="%6."/>
+      <w:lvlJc w:val="right"/>
+      <w:pPr>
+        <w:ind w:left="4320" w:hanging="180"/>
+      </w:pPr>
+    </w:lvl>
+    <w:lvl w:ilvl="6" w:tplc="0409000F" w:tentative="1">
+      <w:start w:val="1"/>
+      <w:numFmt w:val="decimal"/>
+      <w:lvlText w:val="%7."/>
+      <w:lvlJc w:val="left"/>
+      <w:pPr>
+        <w:ind w:left="5040" w:hanging="360"/>
+      </w:pPr>
+    </w:lvl>
+    <w:lvl w:ilvl="7" w:tplc="04090019" w:tentative="1">
+      <w:start w:val="1"/>
+      <w:numFmt w:val="lowerLetter"/>
+      <w:lvlText w:val="%8."/>
+      <w:lvlJc w:val="left"/>
+      <w:pPr>
+        <w:ind w:left="5760" w:hanging="360"/>
+      </w:pPr>
+    </w:lvl>
+    <w:lvl w:ilvl="8" w:tplc="0409001B" w:tentative="1">
+      <w:start w:val="1"/>
+      <w:numFmt w:val="lowerRoman"/>
+      <w:lvlText w:val="%9."/>
+      <w:lvlJc w:val="right"/>
+      <w:pPr>
+        <w:ind w:left="6480" w:hanging="180"/>
+      </w:pPr>
+    </w:lvl>
+  </w:abstractNum>
+  <w:abstractNum w:abstractNumId="3" w15:restartNumberingAfterBreak="0">
     <w:nsid w:val="3E0E5023"/>
     <w:multiLevelType w:val="hybridMultilevel"/>
     <w:tmpl w:val="4300D650"/>
@@ -1593,8 +2665,317 @@
       </w:pPr>
     </w:lvl>
   </w:abstractNum>
+  <w:abstractNum w:abstractNumId="4" w15:restartNumberingAfterBreak="0">
+    <w:nsid w:val="418A7F4E"/>
+    <w:multiLevelType w:val="hybridMultilevel"/>
+    <w:tmpl w:val="198A45CC"/>
+    <w:lvl w:ilvl="0" w:tplc="0409000F">
+      <w:start w:val="1"/>
+      <w:numFmt w:val="decimal"/>
+      <w:lvlText w:val="%1."/>
+      <w:lvlJc w:val="left"/>
+      <w:pPr>
+        <w:ind w:left="720" w:hanging="360"/>
+      </w:pPr>
+      <w:rPr>
+        <w:rFonts w:hint="default"/>
+      </w:rPr>
+    </w:lvl>
+    <w:lvl w:ilvl="1" w:tplc="04090019" w:tentative="1">
+      <w:start w:val="1"/>
+      <w:numFmt w:val="lowerLetter"/>
+      <w:lvlText w:val="%2."/>
+      <w:lvlJc w:val="left"/>
+      <w:pPr>
+        <w:ind w:left="1440" w:hanging="360"/>
+      </w:pPr>
+    </w:lvl>
+    <w:lvl w:ilvl="2" w:tplc="0409001B" w:tentative="1">
+      <w:start w:val="1"/>
+      <w:numFmt w:val="lowerRoman"/>
+      <w:lvlText w:val="%3."/>
+      <w:lvlJc w:val="right"/>
+      <w:pPr>
+        <w:ind w:left="2160" w:hanging="180"/>
+      </w:pPr>
+    </w:lvl>
+    <w:lvl w:ilvl="3" w:tplc="0409000F" w:tentative="1">
+      <w:start w:val="1"/>
+      <w:numFmt w:val="decimal"/>
+      <w:lvlText w:val="%4."/>
+      <w:lvlJc w:val="left"/>
+      <w:pPr>
+        <w:ind w:left="2880" w:hanging="360"/>
+      </w:pPr>
+    </w:lvl>
+    <w:lvl w:ilvl="4" w:tplc="04090019" w:tentative="1">
+      <w:start w:val="1"/>
+      <w:numFmt w:val="lowerLetter"/>
+      <w:lvlText w:val="%5."/>
+      <w:lvlJc w:val="left"/>
+      <w:pPr>
+        <w:ind w:left="3600" w:hanging="360"/>
+      </w:pPr>
+    </w:lvl>
+    <w:lvl w:ilvl="5" w:tplc="0409001B" w:tentative="1">
+      <w:start w:val="1"/>
+      <w:numFmt w:val="lowerRoman"/>
+      <w:lvlText w:val="%6."/>
+      <w:lvlJc w:val="right"/>
+      <w:pPr>
+        <w:ind w:left="4320" w:hanging="180"/>
+      </w:pPr>
+    </w:lvl>
+    <w:lvl w:ilvl="6" w:tplc="0409000F" w:tentative="1">
+      <w:start w:val="1"/>
+      <w:numFmt w:val="decimal"/>
+      <w:lvlText w:val="%7."/>
+      <w:lvlJc w:val="left"/>
+      <w:pPr>
+        <w:ind w:left="5040" w:hanging="360"/>
+      </w:pPr>
+    </w:lvl>
+    <w:lvl w:ilvl="7" w:tplc="04090019" w:tentative="1">
+      <w:start w:val="1"/>
+      <w:numFmt w:val="lowerLetter"/>
+      <w:lvlText w:val="%8."/>
+      <w:lvlJc w:val="left"/>
+      <w:pPr>
+        <w:ind w:left="5760" w:hanging="360"/>
+      </w:pPr>
+    </w:lvl>
+    <w:lvl w:ilvl="8" w:tplc="0409001B" w:tentative="1">
+      <w:start w:val="1"/>
+      <w:numFmt w:val="lowerRoman"/>
+      <w:lvlText w:val="%9."/>
+      <w:lvlJc w:val="right"/>
+      <w:pPr>
+        <w:ind w:left="6480" w:hanging="180"/>
+      </w:pPr>
+    </w:lvl>
+  </w:abstractNum>
+  <w:abstractNum w:abstractNumId="5" w15:restartNumberingAfterBreak="0">
+    <w:nsid w:val="6D9E1A70"/>
+    <w:multiLevelType w:val="hybridMultilevel"/>
+    <w:tmpl w:val="72967272"/>
+    <w:lvl w:ilvl="0" w:tplc="278EF082">
+      <w:start w:val="1"/>
+      <w:numFmt w:val="bullet"/>
+      <w:lvlText w:val="-"/>
+      <w:lvlJc w:val="left"/>
+      <w:pPr>
+        <w:ind w:left="720" w:hanging="360"/>
+      </w:pPr>
+      <w:rPr>
+        <w:rFonts w:ascii="Arial" w:eastAsiaTheme="minorHAnsi" w:hAnsi="Arial" w:cs="Arial" w:hint="default"/>
+      </w:rPr>
+    </w:lvl>
+    <w:lvl w:ilvl="1" w:tplc="04090003">
+      <w:start w:val="1"/>
+      <w:numFmt w:val="bullet"/>
+      <w:lvlText w:val="o"/>
+      <w:lvlJc w:val="left"/>
+      <w:pPr>
+        <w:ind w:left="1440" w:hanging="360"/>
+      </w:pPr>
+      <w:rPr>
+        <w:rFonts w:ascii="Courier New" w:hAnsi="Courier New" w:cs="Courier New" w:hint="default"/>
+      </w:rPr>
+    </w:lvl>
+    <w:lvl w:ilvl="2" w:tplc="04090005" w:tentative="1">
+      <w:start w:val="1"/>
+      <w:numFmt w:val="bullet"/>
+      <w:lvlText w:val=""/>
+      <w:lvlJc w:val="left"/>
+      <w:pPr>
+        <w:ind w:left="2160" w:hanging="360"/>
+      </w:pPr>
+      <w:rPr>
+        <w:rFonts w:ascii="Wingdings" w:hAnsi="Wingdings" w:hint="default"/>
+      </w:rPr>
+    </w:lvl>
+    <w:lvl w:ilvl="3" w:tplc="04090001" w:tentative="1">
+      <w:start w:val="1"/>
+      <w:numFmt w:val="bullet"/>
+      <w:lvlText w:val=""/>
+      <w:lvlJc w:val="left"/>
+      <w:pPr>
+        <w:ind w:left="2880" w:hanging="360"/>
+      </w:pPr>
+      <w:rPr>
+        <w:rFonts w:ascii="Symbol" w:hAnsi="Symbol" w:hint="default"/>
+      </w:rPr>
+    </w:lvl>
+    <w:lvl w:ilvl="4" w:tplc="04090003" w:tentative="1">
+      <w:start w:val="1"/>
+      <w:numFmt w:val="bullet"/>
+      <w:lvlText w:val="o"/>
+      <w:lvlJc w:val="left"/>
+      <w:pPr>
+        <w:ind w:left="3600" w:hanging="360"/>
+      </w:pPr>
+      <w:rPr>
+        <w:rFonts w:ascii="Courier New" w:hAnsi="Courier New" w:cs="Courier New" w:hint="default"/>
+      </w:rPr>
+    </w:lvl>
+    <w:lvl w:ilvl="5" w:tplc="04090005" w:tentative="1">
+      <w:start w:val="1"/>
+      <w:numFmt w:val="bullet"/>
+      <w:lvlText w:val=""/>
+      <w:lvlJc w:val="left"/>
+      <w:pPr>
+        <w:ind w:left="4320" w:hanging="360"/>
+      </w:pPr>
+      <w:rPr>
+        <w:rFonts w:ascii="Wingdings" w:hAnsi="Wingdings" w:hint="default"/>
+      </w:rPr>
+    </w:lvl>
+    <w:lvl w:ilvl="6" w:tplc="04090001" w:tentative="1">
+      <w:start w:val="1"/>
+      <w:numFmt w:val="bullet"/>
+      <w:lvlText w:val=""/>
+      <w:lvlJc w:val="left"/>
+      <w:pPr>
+        <w:ind w:left="5040" w:hanging="360"/>
+      </w:pPr>
+      <w:rPr>
+        <w:rFonts w:ascii="Symbol" w:hAnsi="Symbol" w:hint="default"/>
+      </w:rPr>
+    </w:lvl>
+    <w:lvl w:ilvl="7" w:tplc="04090003" w:tentative="1">
+      <w:start w:val="1"/>
+      <w:numFmt w:val="bullet"/>
+      <w:lvlText w:val="o"/>
+      <w:lvlJc w:val="left"/>
+      <w:pPr>
+        <w:ind w:left="5760" w:hanging="360"/>
+      </w:pPr>
+      <w:rPr>
+        <w:rFonts w:ascii="Courier New" w:hAnsi="Courier New" w:cs="Courier New" w:hint="default"/>
+      </w:rPr>
+    </w:lvl>
+    <w:lvl w:ilvl="8" w:tplc="04090005" w:tentative="1">
+      <w:start w:val="1"/>
+      <w:numFmt w:val="bullet"/>
+      <w:lvlText w:val=""/>
+      <w:lvlJc w:val="left"/>
+      <w:pPr>
+        <w:ind w:left="6480" w:hanging="360"/>
+      </w:pPr>
+      <w:rPr>
+        <w:rFonts w:ascii="Wingdings" w:hAnsi="Wingdings" w:hint="default"/>
+      </w:rPr>
+    </w:lvl>
+  </w:abstractNum>
+  <w:abstractNum w:abstractNumId="6" w15:restartNumberingAfterBreak="0">
+    <w:nsid w:val="75116A16"/>
+    <w:multiLevelType w:val="hybridMultilevel"/>
+    <w:tmpl w:val="F386EC0E"/>
+    <w:lvl w:ilvl="0" w:tplc="0409000F">
+      <w:start w:val="1"/>
+      <w:numFmt w:val="decimal"/>
+      <w:lvlText w:val="%1."/>
+      <w:lvlJc w:val="left"/>
+      <w:pPr>
+        <w:ind w:left="720" w:hanging="360"/>
+      </w:pPr>
+      <w:rPr>
+        <w:rFonts w:hint="default"/>
+      </w:rPr>
+    </w:lvl>
+    <w:lvl w:ilvl="1" w:tplc="04090019" w:tentative="1">
+      <w:start w:val="1"/>
+      <w:numFmt w:val="lowerLetter"/>
+      <w:lvlText w:val="%2."/>
+      <w:lvlJc w:val="left"/>
+      <w:pPr>
+        <w:ind w:left="1440" w:hanging="360"/>
+      </w:pPr>
+    </w:lvl>
+    <w:lvl w:ilvl="2" w:tplc="0409001B" w:tentative="1">
+      <w:start w:val="1"/>
+      <w:numFmt w:val="lowerRoman"/>
+      <w:lvlText w:val="%3."/>
+      <w:lvlJc w:val="right"/>
+      <w:pPr>
+        <w:ind w:left="2160" w:hanging="180"/>
+      </w:pPr>
+    </w:lvl>
+    <w:lvl w:ilvl="3" w:tplc="0409000F" w:tentative="1">
+      <w:start w:val="1"/>
+      <w:numFmt w:val="decimal"/>
+      <w:lvlText w:val="%4."/>
+      <w:lvlJc w:val="left"/>
+      <w:pPr>
+        <w:ind w:left="2880" w:hanging="360"/>
+      </w:pPr>
+    </w:lvl>
+    <w:lvl w:ilvl="4" w:tplc="04090019" w:tentative="1">
+      <w:start w:val="1"/>
+      <w:numFmt w:val="lowerLetter"/>
+      <w:lvlText w:val="%5."/>
+      <w:lvlJc w:val="left"/>
+      <w:pPr>
+        <w:ind w:left="3600" w:hanging="360"/>
+      </w:pPr>
+    </w:lvl>
+    <w:lvl w:ilvl="5" w:tplc="0409001B" w:tentative="1">
+      <w:start w:val="1"/>
+      <w:numFmt w:val="lowerRoman"/>
+      <w:lvlText w:val="%6."/>
+      <w:lvlJc w:val="right"/>
+      <w:pPr>
+        <w:ind w:left="4320" w:hanging="180"/>
+      </w:pPr>
+    </w:lvl>
+    <w:lvl w:ilvl="6" w:tplc="0409000F" w:tentative="1">
+      <w:start w:val="1"/>
+      <w:numFmt w:val="decimal"/>
+      <w:lvlText w:val="%7."/>
+      <w:lvlJc w:val="left"/>
+      <w:pPr>
+        <w:ind w:left="5040" w:hanging="360"/>
+      </w:pPr>
+    </w:lvl>
+    <w:lvl w:ilvl="7" w:tplc="04090019" w:tentative="1">
+      <w:start w:val="1"/>
+      <w:numFmt w:val="lowerLetter"/>
+      <w:lvlText w:val="%8."/>
+      <w:lvlJc w:val="left"/>
+      <w:pPr>
+        <w:ind w:left="5760" w:hanging="360"/>
+      </w:pPr>
+    </w:lvl>
+    <w:lvl w:ilvl="8" w:tplc="0409001B" w:tentative="1">
+      <w:start w:val="1"/>
+      <w:numFmt w:val="lowerRoman"/>
+      <w:lvlText w:val="%9."/>
+      <w:lvlJc w:val="right"/>
+      <w:pPr>
+        <w:ind w:left="6480" w:hanging="180"/>
+      </w:pPr>
+    </w:lvl>
+  </w:abstractNum>
   <w:num w:numId="1" w16cid:durableId="859783487">
+    <w:abstractNumId w:val="3"/>
+  </w:num>
+  <w:num w:numId="2" w16cid:durableId="1956011708">
+    <w:abstractNumId w:val="4"/>
+  </w:num>
+  <w:num w:numId="3" w16cid:durableId="746264534">
+    <w:abstractNumId w:val="5"/>
+  </w:num>
+  <w:num w:numId="4" w16cid:durableId="181406794">
+    <w:abstractNumId w:val="2"/>
+  </w:num>
+  <w:num w:numId="5" w16cid:durableId="1484077327">
+    <w:abstractNumId w:val="1"/>
+  </w:num>
+  <w:num w:numId="6" w16cid:durableId="434178712">
     <w:abstractNumId w:val="0"/>
+  </w:num>
+  <w:num w:numId="7" w16cid:durableId="274561298">
+    <w:abstractNumId w:val="6"/>
   </w:num>
 </w:numbering>
 </file>
@@ -2117,6 +3498,18 @@
       <w14:ligatures w14:val="none"/>
     </w:rPr>
   </w:style>
+  <w:style w:type="character" w:styleId="FollowedHyperlink">
+    <w:name w:val="FollowedHyperlink"/>
+    <w:basedOn w:val="DefaultParagraphFont"/>
+    <w:uiPriority w:val="99"/>
+    <w:semiHidden/>
+    <w:unhideWhenUsed/>
+    <w:rsid w:val="00A872B8"/>
+    <w:rPr>
+      <w:color w:val="954F72" w:themeColor="followedHyperlink"/>
+      <w:u w:val="single"/>
+    </w:rPr>
+  </w:style>
 </w:styles>
 </file>
 

</xml_diff>